<commit_message>
created react native app
</commit_message>
<xml_diff>
--- a/Documents/ProjectPlan.docx
+++ b/Documents/ProjectPlan.docx
@@ -679,1096 +679,6 @@
         </w:tc>
       </w:tr>
     </w:tbl>
-    <w:p>
-      <w:pPr>
-        <w:pStyle w:val="Heading4"/>
-      </w:pPr>
-      <w:r>
-        <w:lastRenderedPageBreak/>
-        <w:t>Versie</w:t>
-      </w:r>
-    </w:p>
-    <w:p/>
-    <w:tbl>
-      <w:tblPr>
-        <w:tblW w:w="9356" w:type="dxa"/>
-        <w:tblInd w:w="108" w:type="dxa"/>
-        <w:tblBorders>
-          <w:top w:val="single" w:sz="4" w:space="0" w:color="DDD9C3" w:themeColor="background2" w:themeShade="E6"/>
-          <w:left w:val="single" w:sz="4" w:space="0" w:color="DDD9C3" w:themeColor="background2" w:themeShade="E6"/>
-          <w:bottom w:val="single" w:sz="4" w:space="0" w:color="DDD9C3" w:themeColor="background2" w:themeShade="E6"/>
-          <w:right w:val="single" w:sz="4" w:space="0" w:color="DDD9C3" w:themeColor="background2" w:themeShade="E6"/>
-          <w:insideH w:val="single" w:sz="4" w:space="0" w:color="DDD9C3" w:themeColor="background2" w:themeShade="E6"/>
-          <w:insideV w:val="single" w:sz="4" w:space="0" w:color="DDD9C3" w:themeColor="background2" w:themeShade="E6"/>
-        </w:tblBorders>
-        <w:tblLayout w:type="fixed"/>
-        <w:tblLook w:val="01E0" w:firstRow="1" w:lastRow="1" w:firstColumn="1" w:lastColumn="1" w:noHBand="0" w:noVBand="0"/>
-      </w:tblPr>
-      <w:tblGrid>
-        <w:gridCol w:w="1134"/>
-        <w:gridCol w:w="1276"/>
-        <w:gridCol w:w="1446"/>
-        <w:gridCol w:w="3657"/>
-        <w:gridCol w:w="1843"/>
-      </w:tblGrid>
-      <w:tr>
-        <w:trPr>
-          <w:trHeight w:val="454"/>
-        </w:trPr>
-        <w:tc>
-          <w:tcPr>
-            <w:tcW w:w="1134" w:type="dxa"/>
-            <w:shd w:val="clear" w:color="auto" w:fill="FFFFFF" w:themeFill="background1"/>
-            <w:vAlign w:val="center"/>
-          </w:tcPr>
-          <w:p>
-            <w:pPr>
-              <w:pStyle w:val="tabelheader"/>
-              <w:rPr>
-                <w:b/>
-                <w:color w:val="1F497D" w:themeColor="text2"/>
-                <w:sz w:val="20"/>
-              </w:rPr>
-            </w:pPr>
-            <w:r>
-              <w:rPr>
-                <w:b/>
-                <w:color w:val="1F497D" w:themeColor="text2"/>
-                <w:sz w:val="20"/>
-              </w:rPr>
-              <w:t>Versie</w:t>
-            </w:r>
-          </w:p>
-        </w:tc>
-        <w:tc>
-          <w:tcPr>
-            <w:tcW w:w="1276" w:type="dxa"/>
-            <w:shd w:val="clear" w:color="auto" w:fill="FFFFFF" w:themeFill="background1"/>
-            <w:vAlign w:val="center"/>
-          </w:tcPr>
-          <w:p>
-            <w:pPr>
-              <w:pStyle w:val="tabelheader"/>
-              <w:rPr>
-                <w:b/>
-                <w:color w:val="1F497D" w:themeColor="text2"/>
-                <w:sz w:val="20"/>
-              </w:rPr>
-            </w:pPr>
-            <w:r>
-              <w:rPr>
-                <w:b/>
-                <w:color w:val="1F497D" w:themeColor="text2"/>
-                <w:sz w:val="20"/>
-              </w:rPr>
-              <w:t>Datum</w:t>
-            </w:r>
-          </w:p>
-        </w:tc>
-        <w:tc>
-          <w:tcPr>
-            <w:tcW w:w="1446" w:type="dxa"/>
-            <w:shd w:val="clear" w:color="auto" w:fill="FFFFFF" w:themeFill="background1"/>
-            <w:vAlign w:val="center"/>
-          </w:tcPr>
-          <w:p>
-            <w:pPr>
-              <w:pStyle w:val="tabelheader"/>
-              <w:rPr>
-                <w:b/>
-                <w:color w:val="1F497D" w:themeColor="text2"/>
-                <w:sz w:val="20"/>
-              </w:rPr>
-            </w:pPr>
-            <w:r>
-              <w:rPr>
-                <w:b/>
-                <w:color w:val="1F497D" w:themeColor="text2"/>
-                <w:sz w:val="20"/>
-              </w:rPr>
-              <w:t>Auteur(s)</w:t>
-            </w:r>
-          </w:p>
-        </w:tc>
-        <w:tc>
-          <w:tcPr>
-            <w:tcW w:w="3657" w:type="dxa"/>
-            <w:shd w:val="clear" w:color="auto" w:fill="FFFFFF" w:themeFill="background1"/>
-            <w:vAlign w:val="center"/>
-          </w:tcPr>
-          <w:p>
-            <w:pPr>
-              <w:pStyle w:val="tabelheader"/>
-              <w:rPr>
-                <w:b/>
-                <w:color w:val="1F497D" w:themeColor="text2"/>
-                <w:sz w:val="20"/>
-              </w:rPr>
-            </w:pPr>
-            <w:r>
-              <w:rPr>
-                <w:b/>
-                <w:color w:val="1F497D" w:themeColor="text2"/>
-                <w:sz w:val="20"/>
-              </w:rPr>
-              <w:t>Wijzigingen</w:t>
-            </w:r>
-          </w:p>
-        </w:tc>
-        <w:tc>
-          <w:tcPr>
-            <w:tcW w:w="1843" w:type="dxa"/>
-            <w:shd w:val="clear" w:color="auto" w:fill="FFFFFF" w:themeFill="background1"/>
-            <w:vAlign w:val="center"/>
-          </w:tcPr>
-          <w:p>
-            <w:pPr>
-              <w:pStyle w:val="tabelheader"/>
-              <w:rPr>
-                <w:b/>
-                <w:color w:val="1F497D" w:themeColor="text2"/>
-                <w:sz w:val="20"/>
-              </w:rPr>
-            </w:pPr>
-            <w:r>
-              <w:rPr>
-                <w:b/>
-                <w:color w:val="1F497D" w:themeColor="text2"/>
-                <w:sz w:val="20"/>
-              </w:rPr>
-              <w:t>Status</w:t>
-            </w:r>
-          </w:p>
-        </w:tc>
-      </w:tr>
-      <w:tr>
-        <w:trPr>
-          <w:trHeight w:val="340"/>
-        </w:trPr>
-        <w:tc>
-          <w:tcPr>
-            <w:tcW w:w="1134" w:type="dxa"/>
-          </w:tcPr>
-          <w:p>
-            <w:pPr>
-              <w:pStyle w:val="Tabelbody"/>
-              <w:rPr>
-                <w:sz w:val="20"/>
-                <w:szCs w:val="22"/>
-              </w:rPr>
-            </w:pPr>
-            <w:bookmarkStart w:id="3" w:name="Start"/>
-            <w:bookmarkEnd w:id="3"/>
-            <w:r>
-              <w:rPr>
-                <w:sz w:val="20"/>
-                <w:szCs w:val="22"/>
-              </w:rPr>
-              <w:t>1.0</w:t>
-            </w:r>
-          </w:p>
-        </w:tc>
-        <w:tc>
-          <w:tcPr>
-            <w:tcW w:w="1276" w:type="dxa"/>
-          </w:tcPr>
-          <w:p>
-            <w:pPr>
-              <w:pStyle w:val="Tabelbody"/>
-              <w:rPr>
-                <w:sz w:val="20"/>
-                <w:szCs w:val="22"/>
-              </w:rPr>
-            </w:pPr>
-            <w:r>
-              <w:rPr>
-                <w:sz w:val="20"/>
-                <w:szCs w:val="22"/>
-              </w:rPr>
-              <w:t>04/09/2023</w:t>
-            </w:r>
-          </w:p>
-        </w:tc>
-        <w:tc>
-          <w:tcPr>
-            <w:tcW w:w="1446" w:type="dxa"/>
-          </w:tcPr>
-          <w:p>
-            <w:pPr>
-              <w:pStyle w:val="Tabelbody"/>
-              <w:rPr>
-                <w:sz w:val="20"/>
-                <w:szCs w:val="22"/>
-              </w:rPr>
-            </w:pPr>
-            <w:r>
-              <w:rPr>
-                <w:sz w:val="20"/>
-                <w:szCs w:val="22"/>
-              </w:rPr>
-              <w:t>Yordi Kremer</w:t>
-            </w:r>
-          </w:p>
-        </w:tc>
-        <w:tc>
-          <w:tcPr>
-            <w:tcW w:w="3657" w:type="dxa"/>
-          </w:tcPr>
-          <w:p>
-            <w:pPr>
-              <w:pStyle w:val="Tabelbody"/>
-              <w:rPr>
-                <w:sz w:val="20"/>
-                <w:szCs w:val="22"/>
-              </w:rPr>
-            </w:pPr>
-            <w:r>
-              <w:rPr>
-                <w:sz w:val="20"/>
-                <w:szCs w:val="22"/>
-              </w:rPr>
-              <w:t>1.1, 1.2, 1.3, 1.5, 2.1, 2.2</w:t>
-            </w:r>
-          </w:p>
-        </w:tc>
-        <w:tc>
-          <w:tcPr>
-            <w:tcW w:w="1843" w:type="dxa"/>
-          </w:tcPr>
-          <w:p>
-            <w:pPr>
-              <w:pStyle w:val="Tabelbody"/>
-              <w:rPr>
-                <w:sz w:val="20"/>
-                <w:szCs w:val="22"/>
-              </w:rPr>
-            </w:pPr>
-            <w:r>
-              <w:rPr>
-                <w:sz w:val="20"/>
-                <w:szCs w:val="22"/>
-              </w:rPr>
-              <w:t>Feedback ontvangen</w:t>
-            </w:r>
-          </w:p>
-        </w:tc>
-      </w:tr>
-      <w:tr>
-        <w:trPr>
-          <w:trHeight w:val="340"/>
-        </w:trPr>
-        <w:tc>
-          <w:tcPr>
-            <w:tcW w:w="1134" w:type="dxa"/>
-          </w:tcPr>
-          <w:p>
-            <w:pPr>
-              <w:pStyle w:val="Tabelbody"/>
-              <w:rPr>
-                <w:sz w:val="20"/>
-                <w:szCs w:val="22"/>
-              </w:rPr>
-            </w:pPr>
-            <w:r>
-              <w:rPr>
-                <w:sz w:val="20"/>
-                <w:szCs w:val="22"/>
-              </w:rPr>
-              <w:t>1.1</w:t>
-            </w:r>
-          </w:p>
-        </w:tc>
-        <w:tc>
-          <w:tcPr>
-            <w:tcW w:w="1276" w:type="dxa"/>
-          </w:tcPr>
-          <w:p>
-            <w:pPr>
-              <w:pStyle w:val="Tabelbody"/>
-              <w:rPr>
-                <w:sz w:val="20"/>
-                <w:szCs w:val="22"/>
-              </w:rPr>
-            </w:pPr>
-            <w:r>
-              <w:rPr>
-                <w:sz w:val="20"/>
-                <w:szCs w:val="22"/>
-              </w:rPr>
-              <w:t>05/09/2023</w:t>
-            </w:r>
-          </w:p>
-        </w:tc>
-        <w:tc>
-          <w:tcPr>
-            <w:tcW w:w="1446" w:type="dxa"/>
-          </w:tcPr>
-          <w:p>
-            <w:pPr>
-              <w:pStyle w:val="Tabelbody"/>
-              <w:rPr>
-                <w:sz w:val="20"/>
-                <w:szCs w:val="22"/>
-              </w:rPr>
-            </w:pPr>
-            <w:r>
-              <w:rPr>
-                <w:sz w:val="20"/>
-                <w:szCs w:val="22"/>
-              </w:rPr>
-              <w:t>Yordi Kremer</w:t>
-            </w:r>
-          </w:p>
-        </w:tc>
-        <w:tc>
-          <w:tcPr>
-            <w:tcW w:w="3657" w:type="dxa"/>
-          </w:tcPr>
-          <w:p>
-            <w:pPr>
-              <w:pStyle w:val="Tabelbody"/>
-              <w:rPr>
-                <w:sz w:val="20"/>
-                <w:szCs w:val="22"/>
-              </w:rPr>
-            </w:pPr>
-            <w:r>
-              <w:rPr>
-                <w:sz w:val="20"/>
-                <w:szCs w:val="22"/>
-              </w:rPr>
-              <w:t>1.4,1.6, 2.3, 2.4, 2.5, 3.1, 3.2, 3.3, 3.4, 4.1, 4.2</w:t>
-            </w:r>
-          </w:p>
-        </w:tc>
-        <w:tc>
-          <w:tcPr>
-            <w:tcW w:w="1843" w:type="dxa"/>
-          </w:tcPr>
-          <w:p>
-            <w:pPr>
-              <w:pStyle w:val="Tabelbody"/>
-              <w:rPr>
-                <w:sz w:val="20"/>
-                <w:szCs w:val="22"/>
-              </w:rPr>
-            </w:pPr>
-            <w:r>
-              <w:rPr>
-                <w:sz w:val="20"/>
-                <w:szCs w:val="22"/>
-              </w:rPr>
-              <w:t>Feedback ontvangen</w:t>
-            </w:r>
-          </w:p>
-        </w:tc>
-      </w:tr>
-      <w:tr>
-        <w:trPr>
-          <w:trHeight w:val="284"/>
-        </w:trPr>
-        <w:tc>
-          <w:tcPr>
-            <w:tcW w:w="1134" w:type="dxa"/>
-          </w:tcPr>
-          <w:p>
-            <w:pPr>
-              <w:pStyle w:val="Tabelbody"/>
-              <w:rPr>
-                <w:sz w:val="20"/>
-                <w:szCs w:val="22"/>
-              </w:rPr>
-            </w:pPr>
-            <w:r>
-              <w:rPr>
-                <w:sz w:val="20"/>
-                <w:szCs w:val="22"/>
-              </w:rPr>
-              <w:t>1.2</w:t>
-            </w:r>
-          </w:p>
-        </w:tc>
-        <w:tc>
-          <w:tcPr>
-            <w:tcW w:w="1276" w:type="dxa"/>
-          </w:tcPr>
-          <w:p>
-            <w:pPr>
-              <w:pStyle w:val="Tabelbody"/>
-              <w:rPr>
-                <w:sz w:val="20"/>
-                <w:szCs w:val="22"/>
-              </w:rPr>
-            </w:pPr>
-            <w:r>
-              <w:rPr>
-                <w:sz w:val="20"/>
-                <w:szCs w:val="22"/>
-              </w:rPr>
-              <w:t>1</w:t>
-            </w:r>
-            <w:r>
-              <w:rPr>
-                <w:sz w:val="20"/>
-                <w:szCs w:val="22"/>
-              </w:rPr>
-              <w:t>1</w:t>
-            </w:r>
-            <w:r>
-              <w:rPr>
-                <w:sz w:val="20"/>
-                <w:szCs w:val="22"/>
-              </w:rPr>
-              <w:t>/09/2023</w:t>
-            </w:r>
-          </w:p>
-        </w:tc>
-        <w:tc>
-          <w:tcPr>
-            <w:tcW w:w="1446" w:type="dxa"/>
-          </w:tcPr>
-          <w:p>
-            <w:pPr>
-              <w:pStyle w:val="Tabelbody"/>
-              <w:rPr>
-                <w:sz w:val="20"/>
-                <w:szCs w:val="22"/>
-              </w:rPr>
-            </w:pPr>
-            <w:r>
-              <w:rPr>
-                <w:sz w:val="20"/>
-                <w:szCs w:val="22"/>
-              </w:rPr>
-              <w:t>Yordi Kremer</w:t>
-            </w:r>
-          </w:p>
-        </w:tc>
-        <w:tc>
-          <w:tcPr>
-            <w:tcW w:w="3657" w:type="dxa"/>
-          </w:tcPr>
-          <w:p>
-            <w:pPr>
-              <w:pStyle w:val="Tabelbody"/>
-            </w:pPr>
-            <w:r>
-              <w:rPr>
-                <w:sz w:val="20"/>
-                <w:szCs w:val="22"/>
-              </w:rPr>
-              <w:t>1.4, 1.5, 1.6, 2.1, 2.2</w:t>
-            </w:r>
-          </w:p>
-        </w:tc>
-        <w:tc>
-          <w:tcPr>
-            <w:tcW w:w="1843" w:type="dxa"/>
-          </w:tcPr>
-          <w:p>
-            <w:pPr>
-              <w:pStyle w:val="Tabelbody"/>
-            </w:pPr>
-            <w:r>
-              <w:rPr>
-                <w:sz w:val="20"/>
-                <w:szCs w:val="22"/>
-              </w:rPr>
-              <w:t>Feedback ontvangen</w:t>
-            </w:r>
-          </w:p>
-        </w:tc>
-      </w:tr>
-      <w:tr>
-        <w:trPr>
-          <w:trHeight w:val="284"/>
-        </w:trPr>
-        <w:tc>
-          <w:tcPr>
-            <w:tcW w:w="1134" w:type="dxa"/>
-          </w:tcPr>
-          <w:p>
-            <w:pPr>
-              <w:pStyle w:val="Tabelbody"/>
-              <w:rPr>
-                <w:sz w:val="20"/>
-                <w:szCs w:val="22"/>
-              </w:rPr>
-            </w:pPr>
-            <w:r>
-              <w:rPr>
-                <w:sz w:val="20"/>
-                <w:szCs w:val="22"/>
-              </w:rPr>
-              <w:t>1.</w:t>
-            </w:r>
-            <w:r>
-              <w:rPr>
-                <w:sz w:val="20"/>
-                <w:szCs w:val="22"/>
-              </w:rPr>
-              <w:t>3</w:t>
-            </w:r>
-          </w:p>
-        </w:tc>
-        <w:tc>
-          <w:tcPr>
-            <w:tcW w:w="1276" w:type="dxa"/>
-          </w:tcPr>
-          <w:p>
-            <w:pPr>
-              <w:pStyle w:val="Tabelbody"/>
-              <w:rPr>
-                <w:sz w:val="20"/>
-                <w:szCs w:val="22"/>
-              </w:rPr>
-            </w:pPr>
-            <w:r>
-              <w:rPr>
-                <w:sz w:val="20"/>
-                <w:szCs w:val="22"/>
-              </w:rPr>
-              <w:t>1</w:t>
-            </w:r>
-            <w:r>
-              <w:rPr>
-                <w:sz w:val="20"/>
-                <w:szCs w:val="22"/>
-              </w:rPr>
-              <w:t>1</w:t>
-            </w:r>
-            <w:r>
-              <w:rPr>
-                <w:sz w:val="20"/>
-                <w:szCs w:val="22"/>
-              </w:rPr>
-              <w:t>/09/2023</w:t>
-            </w:r>
-          </w:p>
-        </w:tc>
-        <w:tc>
-          <w:tcPr>
-            <w:tcW w:w="1446" w:type="dxa"/>
-          </w:tcPr>
-          <w:p>
-            <w:pPr>
-              <w:pStyle w:val="Tabelbody"/>
-              <w:rPr>
-                <w:sz w:val="20"/>
-                <w:szCs w:val="22"/>
-              </w:rPr>
-            </w:pPr>
-            <w:r>
-              <w:rPr>
-                <w:sz w:val="20"/>
-                <w:szCs w:val="22"/>
-              </w:rPr>
-              <w:t>Yordi Kremer</w:t>
-            </w:r>
-          </w:p>
-        </w:tc>
-        <w:tc>
-          <w:tcPr>
-            <w:tcW w:w="3657" w:type="dxa"/>
-          </w:tcPr>
-          <w:p>
-            <w:pPr>
-              <w:pStyle w:val="Tabelbody"/>
-              <w:rPr>
-                <w:sz w:val="20"/>
-                <w:szCs w:val="22"/>
-              </w:rPr>
-            </w:pPr>
-            <w:r>
-              <w:rPr>
-                <w:sz w:val="20"/>
-                <w:szCs w:val="22"/>
-              </w:rPr>
-              <w:t xml:space="preserve">2.3, 2,5, 3.2, </w:t>
-            </w:r>
-            <w:r>
-              <w:rPr>
-                <w:sz w:val="20"/>
-                <w:szCs w:val="22"/>
-              </w:rPr>
-              <w:t xml:space="preserve">4.1, </w:t>
-            </w:r>
-            <w:r>
-              <w:rPr>
-                <w:sz w:val="20"/>
-                <w:szCs w:val="22"/>
-              </w:rPr>
-              <w:t>4.2, 5.2</w:t>
-            </w:r>
-          </w:p>
-        </w:tc>
-        <w:tc>
-          <w:tcPr>
-            <w:tcW w:w="1843" w:type="dxa"/>
-          </w:tcPr>
-          <w:p>
-            <w:pPr>
-              <w:pStyle w:val="Tabelbody"/>
-              <w:rPr>
-                <w:sz w:val="20"/>
-                <w:szCs w:val="22"/>
-              </w:rPr>
-            </w:pPr>
-            <w:r>
-              <w:rPr>
-                <w:sz w:val="20"/>
-                <w:szCs w:val="22"/>
-              </w:rPr>
-              <w:t>Feedback ontvangen</w:t>
-            </w:r>
-          </w:p>
-        </w:tc>
-      </w:tr>
-      <w:tr>
-        <w:trPr>
-          <w:trHeight w:val="284"/>
-        </w:trPr>
-        <w:tc>
-          <w:tcPr>
-            <w:tcW w:w="1134" w:type="dxa"/>
-          </w:tcPr>
-          <w:p>
-            <w:pPr>
-              <w:pStyle w:val="Tabelbody"/>
-              <w:rPr>
-                <w:sz w:val="20"/>
-                <w:szCs w:val="22"/>
-              </w:rPr>
-            </w:pPr>
-            <w:r>
-              <w:rPr>
-                <w:sz w:val="20"/>
-                <w:szCs w:val="22"/>
-              </w:rPr>
-              <w:t>1.4</w:t>
-            </w:r>
-          </w:p>
-        </w:tc>
-        <w:tc>
-          <w:tcPr>
-            <w:tcW w:w="1276" w:type="dxa"/>
-          </w:tcPr>
-          <w:p>
-            <w:pPr>
-              <w:pStyle w:val="Tabelbody"/>
-              <w:rPr>
-                <w:sz w:val="20"/>
-                <w:szCs w:val="22"/>
-              </w:rPr>
-            </w:pPr>
-            <w:r>
-              <w:rPr>
-                <w:sz w:val="20"/>
-                <w:szCs w:val="22"/>
-              </w:rPr>
-              <w:t>14/09/2023</w:t>
-            </w:r>
-          </w:p>
-        </w:tc>
-        <w:tc>
-          <w:tcPr>
-            <w:tcW w:w="1446" w:type="dxa"/>
-          </w:tcPr>
-          <w:p>
-            <w:pPr>
-              <w:pStyle w:val="Tabelbody"/>
-              <w:rPr>
-                <w:sz w:val="20"/>
-                <w:szCs w:val="22"/>
-              </w:rPr>
-            </w:pPr>
-            <w:r>
-              <w:rPr>
-                <w:sz w:val="20"/>
-                <w:szCs w:val="22"/>
-              </w:rPr>
-              <w:t>Yordi Kremer</w:t>
-            </w:r>
-          </w:p>
-        </w:tc>
-        <w:tc>
-          <w:tcPr>
-            <w:tcW w:w="3657" w:type="dxa"/>
-          </w:tcPr>
-          <w:p>
-            <w:pPr>
-              <w:pStyle w:val="Tabelbody"/>
-              <w:rPr>
-                <w:sz w:val="20"/>
-                <w:szCs w:val="22"/>
-              </w:rPr>
-            </w:pPr>
-            <w:r>
-              <w:rPr>
-                <w:sz w:val="20"/>
-                <w:szCs w:val="22"/>
-              </w:rPr>
-              <w:t>4.3, 4.4</w:t>
-            </w:r>
-          </w:p>
-        </w:tc>
-        <w:tc>
-          <w:tcPr>
-            <w:tcW w:w="1843" w:type="dxa"/>
-          </w:tcPr>
-          <w:p>
-            <w:pPr>
-              <w:pStyle w:val="Tabelbody"/>
-              <w:rPr>
-                <w:sz w:val="20"/>
-                <w:szCs w:val="22"/>
-              </w:rPr>
-            </w:pPr>
-            <w:r>
-              <w:rPr>
-                <w:sz w:val="20"/>
-                <w:szCs w:val="22"/>
-              </w:rPr>
-              <w:t>Feedback ontvangen</w:t>
-            </w:r>
-          </w:p>
-        </w:tc>
-      </w:tr>
-      <w:tr>
-        <w:trPr>
-          <w:trHeight w:val="284"/>
-        </w:trPr>
-        <w:tc>
-          <w:tcPr>
-            <w:tcW w:w="1134" w:type="dxa"/>
-          </w:tcPr>
-          <w:p>
-            <w:pPr>
-              <w:pStyle w:val="Tabelbody"/>
-              <w:rPr>
-                <w:sz w:val="20"/>
-                <w:szCs w:val="22"/>
-              </w:rPr>
-            </w:pPr>
-            <w:r>
-              <w:rPr>
-                <w:sz w:val="20"/>
-                <w:szCs w:val="22"/>
-              </w:rPr>
-              <w:t>1.5</w:t>
-            </w:r>
-          </w:p>
-        </w:tc>
-        <w:tc>
-          <w:tcPr>
-            <w:tcW w:w="1276" w:type="dxa"/>
-          </w:tcPr>
-          <w:p>
-            <w:pPr>
-              <w:pStyle w:val="Tabelbody"/>
-              <w:rPr>
-                <w:sz w:val="20"/>
-                <w:szCs w:val="22"/>
-              </w:rPr>
-            </w:pPr>
-            <w:r>
-              <w:rPr>
-                <w:sz w:val="20"/>
-                <w:szCs w:val="22"/>
-              </w:rPr>
-              <w:t>19/09/2023</w:t>
-            </w:r>
-          </w:p>
-        </w:tc>
-        <w:tc>
-          <w:tcPr>
-            <w:tcW w:w="1446" w:type="dxa"/>
-          </w:tcPr>
-          <w:p>
-            <w:pPr>
-              <w:pStyle w:val="Tabelbody"/>
-              <w:rPr>
-                <w:sz w:val="20"/>
-                <w:szCs w:val="22"/>
-              </w:rPr>
-            </w:pPr>
-            <w:r>
-              <w:rPr>
-                <w:sz w:val="20"/>
-                <w:szCs w:val="22"/>
-              </w:rPr>
-              <w:t>Yordi Kremer</w:t>
-            </w:r>
-          </w:p>
-        </w:tc>
-        <w:tc>
-          <w:tcPr>
-            <w:tcW w:w="3657" w:type="dxa"/>
-          </w:tcPr>
-          <w:p>
-            <w:pPr>
-              <w:pStyle w:val="Tabelbody"/>
-              <w:rPr>
-                <w:sz w:val="20"/>
-                <w:szCs w:val="22"/>
-              </w:rPr>
-            </w:pPr>
-            <w:r>
-              <w:rPr>
-                <w:sz w:val="20"/>
-                <w:szCs w:val="22"/>
-              </w:rPr>
-              <w:t xml:space="preserve">1.2, 1.4, 1.6, </w:t>
-            </w:r>
-            <w:r>
-              <w:rPr>
-                <w:sz w:val="20"/>
-                <w:szCs w:val="22"/>
-              </w:rPr>
-              <w:t>2.1, 5.2</w:t>
-            </w:r>
-          </w:p>
-        </w:tc>
-        <w:tc>
-          <w:tcPr>
-            <w:tcW w:w="1843" w:type="dxa"/>
-          </w:tcPr>
-          <w:p>
-            <w:pPr>
-              <w:pStyle w:val="Tabelbody"/>
-              <w:rPr>
-                <w:sz w:val="20"/>
-                <w:szCs w:val="22"/>
-              </w:rPr>
-            </w:pPr>
-            <w:r>
-              <w:rPr>
-                <w:sz w:val="20"/>
-                <w:szCs w:val="22"/>
-              </w:rPr>
-              <w:t>Afwachtend feedback</w:t>
-            </w:r>
-          </w:p>
-        </w:tc>
-      </w:tr>
-    </w:tbl>
-    <w:p/>
-    <w:p>
-      <w:pPr>
-        <w:rPr>
-          <w:b/>
-          <w:sz w:val="24"/>
-        </w:rPr>
-      </w:pPr>
-    </w:p>
-    <w:p>
-      <w:pPr>
-        <w:rPr>
-          <w:b/>
-          <w:sz w:val="24"/>
-        </w:rPr>
-      </w:pPr>
-    </w:p>
-    <w:p>
-      <w:pPr>
-        <w:rPr>
-          <w:b/>
-          <w:sz w:val="24"/>
-        </w:rPr>
-      </w:pPr>
-    </w:p>
-    <w:p>
-      <w:pPr>
-        <w:rPr>
-          <w:b/>
-          <w:sz w:val="24"/>
-        </w:rPr>
-      </w:pPr>
-    </w:p>
-    <w:p>
-      <w:pPr>
-        <w:rPr>
-          <w:b/>
-          <w:sz w:val="24"/>
-        </w:rPr>
-      </w:pPr>
-    </w:p>
-    <w:p>
-      <w:pPr>
-        <w:rPr>
-          <w:b/>
-          <w:sz w:val="24"/>
-        </w:rPr>
-      </w:pPr>
-    </w:p>
-    <w:p>
-      <w:pPr>
-        <w:rPr>
-          <w:b/>
-          <w:sz w:val="24"/>
-        </w:rPr>
-      </w:pPr>
-    </w:p>
-    <w:p>
-      <w:pPr>
-        <w:rPr>
-          <w:b/>
-          <w:sz w:val="24"/>
-        </w:rPr>
-      </w:pPr>
-    </w:p>
-    <w:p>
-      <w:pPr>
-        <w:rPr>
-          <w:b/>
-          <w:sz w:val="24"/>
-        </w:rPr>
-      </w:pPr>
-    </w:p>
-    <w:p>
-      <w:pPr>
-        <w:rPr>
-          <w:b/>
-          <w:sz w:val="24"/>
-        </w:rPr>
-      </w:pPr>
-    </w:p>
-    <w:p>
-      <w:pPr>
-        <w:rPr>
-          <w:b/>
-          <w:sz w:val="24"/>
-        </w:rPr>
-      </w:pPr>
-    </w:p>
-    <w:p>
-      <w:pPr>
-        <w:rPr>
-          <w:b/>
-          <w:sz w:val="24"/>
-        </w:rPr>
-      </w:pPr>
-    </w:p>
-    <w:p>
-      <w:pPr>
-        <w:rPr>
-          <w:b/>
-          <w:sz w:val="24"/>
-        </w:rPr>
-      </w:pPr>
-    </w:p>
-    <w:p>
-      <w:pPr>
-        <w:rPr>
-          <w:b/>
-          <w:sz w:val="24"/>
-        </w:rPr>
-      </w:pPr>
-    </w:p>
-    <w:p>
-      <w:pPr>
-        <w:rPr>
-          <w:b/>
-          <w:sz w:val="24"/>
-        </w:rPr>
-      </w:pPr>
-    </w:p>
-    <w:p>
-      <w:pPr>
-        <w:rPr>
-          <w:b/>
-          <w:sz w:val="24"/>
-        </w:rPr>
-      </w:pPr>
-    </w:p>
-    <w:p>
-      <w:pPr>
-        <w:rPr>
-          <w:b/>
-          <w:sz w:val="24"/>
-        </w:rPr>
-      </w:pPr>
-    </w:p>
-    <w:p>
-      <w:pPr>
-        <w:rPr>
-          <w:b/>
-          <w:sz w:val="24"/>
-        </w:rPr>
-      </w:pPr>
-    </w:p>
-    <w:p>
-      <w:pPr>
-        <w:rPr>
-          <w:b/>
-          <w:sz w:val="24"/>
-        </w:rPr>
-      </w:pPr>
-    </w:p>
-    <w:p>
-      <w:pPr>
-        <w:rPr>
-          <w:b/>
-          <w:sz w:val="24"/>
-        </w:rPr>
-      </w:pPr>
-    </w:p>
-    <w:p>
-      <w:pPr>
-        <w:rPr>
-          <w:b/>
-          <w:sz w:val="24"/>
-        </w:rPr>
-      </w:pPr>
-    </w:p>
-    <w:p>
-      <w:pPr>
-        <w:rPr>
-          <w:b/>
-          <w:sz w:val="24"/>
-        </w:rPr>
-      </w:pPr>
-    </w:p>
-    <w:p>
-      <w:pPr>
-        <w:rPr>
-          <w:b/>
-          <w:sz w:val="24"/>
-        </w:rPr>
-      </w:pPr>
-    </w:p>
-    <w:p>
-      <w:pPr>
-        <w:rPr>
-          <w:b/>
-          <w:sz w:val="24"/>
-        </w:rPr>
-      </w:pPr>
-    </w:p>
-    <w:p>
-      <w:pPr>
-        <w:rPr>
-          <w:b/>
-          <w:sz w:val="24"/>
-        </w:rPr>
-      </w:pPr>
-    </w:p>
-    <w:p>
-      <w:pPr>
-        <w:rPr>
-          <w:b/>
-          <w:sz w:val="24"/>
-        </w:rPr>
-      </w:pPr>
-    </w:p>
-    <w:p>
-      <w:pPr>
-        <w:rPr>
-          <w:b/>
-          <w:sz w:val="24"/>
-        </w:rPr>
-      </w:pPr>
-    </w:p>
     <w:p>
       <w:pPr>
         <w:rPr>
@@ -1834,7 +744,7 @@
           <w:r>
             <w:fldChar w:fldCharType="separate"/>
           </w:r>
-          <w:hyperlink w:anchor="_Toc146028617" w:history="1">
+          <w:hyperlink w:anchor="_Toc147998229" w:history="1">
             <w:r>
               <w:rPr>
                 <w:rStyle w:val="Hyperlink"/>
@@ -1879,7 +789,7 @@
                 <w:noProof/>
                 <w:webHidden/>
               </w:rPr>
-              <w:instrText xml:space="preserve"> PAGEREF _Toc146028617 \h </w:instrText>
+              <w:instrText xml:space="preserve"> PAGEREF _Toc147998229 \h </w:instrText>
             </w:r>
             <w:r>
               <w:rPr>
@@ -1899,7 +809,7 @@
                 <w:noProof/>
                 <w:webHidden/>
               </w:rPr>
-              <w:t>4</w:t>
+              <w:t>3</w:t>
             </w:r>
             <w:r>
               <w:rPr>
@@ -1926,7 +836,7 @@
               <w14:ligatures w14:val="standardContextual"/>
             </w:rPr>
           </w:pPr>
-          <w:hyperlink w:anchor="_Toc146028618" w:history="1">
+          <w:hyperlink w:anchor="_Toc147998230" w:history="1">
             <w:r>
               <w:rPr>
                 <w:rStyle w:val="Hyperlink"/>
@@ -1978,7 +888,7 @@
                 <w:noProof/>
                 <w:webHidden/>
               </w:rPr>
-              <w:instrText xml:space="preserve"> PAGEREF _Toc146028618 \h </w:instrText>
+              <w:instrText xml:space="preserve"> PAGEREF _Toc147998230 \h </w:instrText>
             </w:r>
             <w:r>
               <w:rPr>
@@ -1998,7 +908,7 @@
                 <w:noProof/>
                 <w:webHidden/>
               </w:rPr>
-              <w:t>4</w:t>
+              <w:t>3</w:t>
             </w:r>
             <w:r>
               <w:rPr>
@@ -2025,7 +935,7 @@
               <w14:ligatures w14:val="standardContextual"/>
             </w:rPr>
           </w:pPr>
-          <w:hyperlink w:anchor="_Toc146028619" w:history="1">
+          <w:hyperlink w:anchor="_Toc147998231" w:history="1">
             <w:r>
               <w:rPr>
                 <w:rStyle w:val="Hyperlink"/>
@@ -2077,7 +987,7 @@
                 <w:noProof/>
                 <w:webHidden/>
               </w:rPr>
-              <w:instrText xml:space="preserve"> PAGEREF _Toc146028619 \h </w:instrText>
+              <w:instrText xml:space="preserve"> PAGEREF _Toc147998231 \h </w:instrText>
             </w:r>
             <w:r>
               <w:rPr>
@@ -2097,7 +1007,7 @@
                 <w:noProof/>
                 <w:webHidden/>
               </w:rPr>
-              <w:t>5</w:t>
+              <w:t>4</w:t>
             </w:r>
             <w:r>
               <w:rPr>
@@ -2124,7 +1034,7 @@
               <w14:ligatures w14:val="standardContextual"/>
             </w:rPr>
           </w:pPr>
-          <w:hyperlink w:anchor="_Toc146028620" w:history="1">
+          <w:hyperlink w:anchor="_Toc147998232" w:history="1">
             <w:r>
               <w:rPr>
                 <w:rStyle w:val="Hyperlink"/>
@@ -2176,7 +1086,7 @@
                 <w:noProof/>
                 <w:webHidden/>
               </w:rPr>
-              <w:instrText xml:space="preserve"> PAGEREF _Toc146028620 \h </w:instrText>
+              <w:instrText xml:space="preserve"> PAGEREF _Toc147998232 \h </w:instrText>
             </w:r>
             <w:r>
               <w:rPr>
@@ -2196,7 +1106,7 @@
                 <w:noProof/>
                 <w:webHidden/>
               </w:rPr>
-              <w:t>5</w:t>
+              <w:t>4</w:t>
             </w:r>
             <w:r>
               <w:rPr>
@@ -2223,7 +1133,7 @@
               <w14:ligatures w14:val="standardContextual"/>
             </w:rPr>
           </w:pPr>
-          <w:hyperlink w:anchor="_Toc146028621" w:history="1">
+          <w:hyperlink w:anchor="_Toc147998233" w:history="1">
             <w:r>
               <w:rPr>
                 <w:rStyle w:val="Hyperlink"/>
@@ -2275,7 +1185,7 @@
                 <w:noProof/>
                 <w:webHidden/>
               </w:rPr>
-              <w:instrText xml:space="preserve"> PAGEREF _Toc146028621 \h </w:instrText>
+              <w:instrText xml:space="preserve"> PAGEREF _Toc147998233 \h </w:instrText>
             </w:r>
             <w:r>
               <w:rPr>
@@ -2295,7 +1205,7 @@
                 <w:noProof/>
                 <w:webHidden/>
               </w:rPr>
-              <w:t>6</w:t>
+              <w:t>5</w:t>
             </w:r>
             <w:r>
               <w:rPr>
@@ -2322,7 +1232,7 @@
               <w14:ligatures w14:val="standardContextual"/>
             </w:rPr>
           </w:pPr>
-          <w:hyperlink w:anchor="_Toc146028622" w:history="1">
+          <w:hyperlink w:anchor="_Toc147998234" w:history="1">
             <w:r>
               <w:rPr>
                 <w:rStyle w:val="Hyperlink"/>
@@ -2374,7 +1284,7 @@
                 <w:noProof/>
                 <w:webHidden/>
               </w:rPr>
-              <w:instrText xml:space="preserve"> PAGEREF _Toc146028622 \h </w:instrText>
+              <w:instrText xml:space="preserve"> PAGEREF _Toc147998234 \h </w:instrText>
             </w:r>
             <w:r>
               <w:rPr>
@@ -2394,7 +1304,7 @@
                 <w:noProof/>
                 <w:webHidden/>
               </w:rPr>
-              <w:t>7</w:t>
+              <w:t>6</w:t>
             </w:r>
             <w:r>
               <w:rPr>
@@ -2421,7 +1331,7 @@
               <w14:ligatures w14:val="standardContextual"/>
             </w:rPr>
           </w:pPr>
-          <w:hyperlink w:anchor="_Toc146028623" w:history="1">
+          <w:hyperlink w:anchor="_Toc147998235" w:history="1">
             <w:r>
               <w:rPr>
                 <w:rStyle w:val="Hyperlink"/>
@@ -2473,7 +1383,7 @@
                 <w:noProof/>
                 <w:webHidden/>
               </w:rPr>
-              <w:instrText xml:space="preserve"> PAGEREF _Toc146028623 \h </w:instrText>
+              <w:instrText xml:space="preserve"> PAGEREF _Toc147998235 \h </w:instrText>
             </w:r>
             <w:r>
               <w:rPr>
@@ -2493,7 +1403,7 @@
                 <w:noProof/>
                 <w:webHidden/>
               </w:rPr>
-              <w:t>7</w:t>
+              <w:t>6</w:t>
             </w:r>
             <w:r>
               <w:rPr>
@@ -2519,7 +1429,7 @@
               <w14:ligatures w14:val="standardContextual"/>
             </w:rPr>
           </w:pPr>
-          <w:hyperlink w:anchor="_Toc146028624" w:history="1">
+          <w:hyperlink w:anchor="_Toc147998236" w:history="1">
             <w:r>
               <w:rPr>
                 <w:rStyle w:val="Hyperlink"/>
@@ -2564,7 +1474,7 @@
                 <w:noProof/>
                 <w:webHidden/>
               </w:rPr>
-              <w:instrText xml:space="preserve"> PAGEREF _Toc146028624 \h </w:instrText>
+              <w:instrText xml:space="preserve"> PAGEREF _Toc147998236 \h </w:instrText>
             </w:r>
             <w:r>
               <w:rPr>
@@ -2584,7 +1494,7 @@
                 <w:noProof/>
                 <w:webHidden/>
               </w:rPr>
-              <w:t>8</w:t>
+              <w:t>7</w:t>
             </w:r>
             <w:r>
               <w:rPr>
@@ -2611,7 +1521,7 @@
               <w14:ligatures w14:val="standardContextual"/>
             </w:rPr>
           </w:pPr>
-          <w:hyperlink w:anchor="_Toc146028625" w:history="1">
+          <w:hyperlink w:anchor="_Toc147998237" w:history="1">
             <w:r>
               <w:rPr>
                 <w:rStyle w:val="Hyperlink"/>
@@ -2663,7 +1573,7 @@
                 <w:noProof/>
                 <w:webHidden/>
               </w:rPr>
-              <w:instrText xml:space="preserve"> PAGEREF _Toc146028625 \h </w:instrText>
+              <w:instrText xml:space="preserve"> PAGEREF _Toc147998237 \h </w:instrText>
             </w:r>
             <w:r>
               <w:rPr>
@@ -2683,7 +1593,7 @@
                 <w:noProof/>
                 <w:webHidden/>
               </w:rPr>
-              <w:t>8</w:t>
+              <w:t>7</w:t>
             </w:r>
             <w:r>
               <w:rPr>
@@ -2711,7 +1621,7 @@
               <w14:ligatures w14:val="standardContextual"/>
             </w:rPr>
           </w:pPr>
-          <w:hyperlink w:anchor="_Toc146028626" w:history="1">
+          <w:hyperlink w:anchor="_Toc147998238" w:history="1">
             <w:r>
               <w:rPr>
                 <w:rStyle w:val="Hyperlink"/>
@@ -2757,7 +1667,7 @@
                 <w:noProof/>
                 <w:webHidden/>
               </w:rPr>
-              <w:instrText xml:space="preserve"> PAGEREF _Toc146028626 \h </w:instrText>
+              <w:instrText xml:space="preserve"> PAGEREF _Toc147998238 \h </w:instrText>
             </w:r>
             <w:r>
               <w:rPr>
@@ -2777,7 +1687,7 @@
                 <w:noProof/>
                 <w:webHidden/>
               </w:rPr>
-              <w:t>8</w:t>
+              <w:t>7</w:t>
             </w:r>
             <w:r>
               <w:rPr>
@@ -2804,7 +1714,7 @@
               <w14:ligatures w14:val="standardContextual"/>
             </w:rPr>
           </w:pPr>
-          <w:hyperlink w:anchor="_Toc146028627" w:history="1">
+          <w:hyperlink w:anchor="_Toc147998239" w:history="1">
             <w:r>
               <w:rPr>
                 <w:rStyle w:val="Hyperlink"/>
@@ -2856,7 +1766,7 @@
                 <w:noProof/>
                 <w:webHidden/>
               </w:rPr>
-              <w:instrText xml:space="preserve"> PAGEREF _Toc146028627 \h </w:instrText>
+              <w:instrText xml:space="preserve"> PAGEREF _Toc147998239 \h </w:instrText>
             </w:r>
             <w:r>
               <w:rPr>
@@ -2876,7 +1786,7 @@
                 <w:noProof/>
                 <w:webHidden/>
               </w:rPr>
-              <w:t>8</w:t>
+              <w:t>7</w:t>
             </w:r>
             <w:r>
               <w:rPr>
@@ -2903,7 +1813,7 @@
               <w14:ligatures w14:val="standardContextual"/>
             </w:rPr>
           </w:pPr>
-          <w:hyperlink w:anchor="_Toc146028628" w:history="1">
+          <w:hyperlink w:anchor="_Toc147998240" w:history="1">
             <w:r>
               <w:rPr>
                 <w:rStyle w:val="Hyperlink"/>
@@ -2955,7 +1865,7 @@
                 <w:noProof/>
                 <w:webHidden/>
               </w:rPr>
-              <w:instrText xml:space="preserve"> PAGEREF _Toc146028628 \h </w:instrText>
+              <w:instrText xml:space="preserve"> PAGEREF _Toc147998240 \h </w:instrText>
             </w:r>
             <w:r>
               <w:rPr>
@@ -2975,7 +1885,7 @@
                 <w:noProof/>
                 <w:webHidden/>
               </w:rPr>
-              <w:t>10</w:t>
+              <w:t>9</w:t>
             </w:r>
             <w:r>
               <w:rPr>
@@ -3002,7 +1912,7 @@
               <w14:ligatures w14:val="standardContextual"/>
             </w:rPr>
           </w:pPr>
-          <w:hyperlink w:anchor="_Toc146028629" w:history="1">
+          <w:hyperlink w:anchor="_Toc147998241" w:history="1">
             <w:r>
               <w:rPr>
                 <w:rStyle w:val="Hyperlink"/>
@@ -3054,7 +1964,7 @@
                 <w:noProof/>
                 <w:webHidden/>
               </w:rPr>
-              <w:instrText xml:space="preserve"> PAGEREF _Toc146028629 \h </w:instrText>
+              <w:instrText xml:space="preserve"> PAGEREF _Toc147998241 \h </w:instrText>
             </w:r>
             <w:r>
               <w:rPr>
@@ -3074,7 +1984,7 @@
                 <w:noProof/>
                 <w:webHidden/>
               </w:rPr>
-              <w:t>12</w:t>
+              <w:t>11</w:t>
             </w:r>
             <w:r>
               <w:rPr>
@@ -3101,7 +2011,7 @@
               <w14:ligatures w14:val="standardContextual"/>
             </w:rPr>
           </w:pPr>
-          <w:hyperlink w:anchor="_Toc146028630" w:history="1">
+          <w:hyperlink w:anchor="_Toc147998242" w:history="1">
             <w:r>
               <w:rPr>
                 <w:rStyle w:val="Hyperlink"/>
@@ -3153,7 +2063,7 @@
                 <w:noProof/>
                 <w:webHidden/>
               </w:rPr>
-              <w:instrText xml:space="preserve"> PAGEREF _Toc146028630 \h </w:instrText>
+              <w:instrText xml:space="preserve"> PAGEREF _Toc147998242 \h </w:instrText>
             </w:r>
             <w:r>
               <w:rPr>
@@ -3173,7 +2083,7 @@
                 <w:noProof/>
                 <w:webHidden/>
               </w:rPr>
-              <w:t>12</w:t>
+              <w:t>11</w:t>
             </w:r>
             <w:r>
               <w:rPr>
@@ -3199,7 +2109,7 @@
               <w14:ligatures w14:val="standardContextual"/>
             </w:rPr>
           </w:pPr>
-          <w:hyperlink w:anchor="_Toc146028631" w:history="1">
+          <w:hyperlink w:anchor="_Toc147998243" w:history="1">
             <w:r>
               <w:rPr>
                 <w:rStyle w:val="Hyperlink"/>
@@ -3244,7 +2154,7 @@
                 <w:noProof/>
                 <w:webHidden/>
               </w:rPr>
-              <w:instrText xml:space="preserve"> PAGEREF _Toc146028631 \h </w:instrText>
+              <w:instrText xml:space="preserve"> PAGEREF _Toc147998243 \h </w:instrText>
             </w:r>
             <w:r>
               <w:rPr>
@@ -3264,7 +2174,7 @@
                 <w:noProof/>
                 <w:webHidden/>
               </w:rPr>
-              <w:t>14</w:t>
+              <w:t>13</w:t>
             </w:r>
             <w:r>
               <w:rPr>
@@ -3291,7 +2201,7 @@
               <w14:ligatures w14:val="standardContextual"/>
             </w:rPr>
           </w:pPr>
-          <w:hyperlink w:anchor="_Toc146028632" w:history="1">
+          <w:hyperlink w:anchor="_Toc147998244" w:history="1">
             <w:r>
               <w:rPr>
                 <w:rStyle w:val="Hyperlink"/>
@@ -3343,7 +2253,7 @@
                 <w:noProof/>
                 <w:webHidden/>
               </w:rPr>
-              <w:instrText xml:space="preserve"> PAGEREF _Toc146028632 \h </w:instrText>
+              <w:instrText xml:space="preserve"> PAGEREF _Toc147998244 \h </w:instrText>
             </w:r>
             <w:r>
               <w:rPr>
@@ -3363,7 +2273,7 @@
                 <w:noProof/>
                 <w:webHidden/>
               </w:rPr>
-              <w:t>14</w:t>
+              <w:t>13</w:t>
             </w:r>
             <w:r>
               <w:rPr>
@@ -3390,7 +2300,7 @@
               <w14:ligatures w14:val="standardContextual"/>
             </w:rPr>
           </w:pPr>
-          <w:hyperlink w:anchor="_Toc146028633" w:history="1">
+          <w:hyperlink w:anchor="_Toc147998245" w:history="1">
             <w:r>
               <w:rPr>
                 <w:rStyle w:val="Hyperlink"/>
@@ -3442,7 +2352,7 @@
                 <w:noProof/>
                 <w:webHidden/>
               </w:rPr>
-              <w:instrText xml:space="preserve"> PAGEREF _Toc146028633 \h </w:instrText>
+              <w:instrText xml:space="preserve"> PAGEREF _Toc147998245 \h </w:instrText>
             </w:r>
             <w:r>
               <w:rPr>
@@ -3462,7 +2372,7 @@
                 <w:noProof/>
                 <w:webHidden/>
               </w:rPr>
-              <w:t>14</w:t>
+              <w:t>13</w:t>
             </w:r>
             <w:r>
               <w:rPr>
@@ -3489,7 +2399,7 @@
               <w14:ligatures w14:val="standardContextual"/>
             </w:rPr>
           </w:pPr>
-          <w:hyperlink w:anchor="_Toc146028634" w:history="1">
+          <w:hyperlink w:anchor="_Toc147998246" w:history="1">
             <w:r>
               <w:rPr>
                 <w:rStyle w:val="Hyperlink"/>
@@ -3541,7 +2451,7 @@
                 <w:noProof/>
                 <w:webHidden/>
               </w:rPr>
-              <w:instrText xml:space="preserve"> PAGEREF _Toc146028634 \h </w:instrText>
+              <w:instrText xml:space="preserve"> PAGEREF _Toc147998246 \h </w:instrText>
             </w:r>
             <w:r>
               <w:rPr>
@@ -3561,7 +2471,7 @@
                 <w:noProof/>
                 <w:webHidden/>
               </w:rPr>
-              <w:t>15</w:t>
+              <w:t>14</w:t>
             </w:r>
             <w:r>
               <w:rPr>
@@ -3588,7 +2498,7 @@
               <w14:ligatures w14:val="standardContextual"/>
             </w:rPr>
           </w:pPr>
-          <w:hyperlink w:anchor="_Toc146028635" w:history="1">
+          <w:hyperlink w:anchor="_Toc147998247" w:history="1">
             <w:r>
               <w:rPr>
                 <w:rStyle w:val="Hyperlink"/>
@@ -3640,7 +2550,7 @@
                 <w:noProof/>
                 <w:webHidden/>
               </w:rPr>
-              <w:instrText xml:space="preserve"> PAGEREF _Toc146028635 \h </w:instrText>
+              <w:instrText xml:space="preserve"> PAGEREF _Toc147998247 \h </w:instrText>
             </w:r>
             <w:r>
               <w:rPr>
@@ -3660,7 +2570,7 @@
                 <w:noProof/>
                 <w:webHidden/>
               </w:rPr>
-              <w:t>16</w:t>
+              <w:t>15</w:t>
             </w:r>
             <w:r>
               <w:rPr>
@@ -3686,7 +2596,7 @@
               <w14:ligatures w14:val="standardContextual"/>
             </w:rPr>
           </w:pPr>
-          <w:hyperlink w:anchor="_Toc146028636" w:history="1">
+          <w:hyperlink w:anchor="_Toc147998248" w:history="1">
             <w:r>
               <w:rPr>
                 <w:rStyle w:val="Hyperlink"/>
@@ -3731,7 +2641,7 @@
                 <w:noProof/>
                 <w:webHidden/>
               </w:rPr>
-              <w:instrText xml:space="preserve"> PAGEREF _Toc146028636 \h </w:instrText>
+              <w:instrText xml:space="preserve"> PAGEREF _Toc147998248 \h </w:instrText>
             </w:r>
             <w:r>
               <w:rPr>
@@ -3751,7 +2661,7 @@
                 <w:noProof/>
                 <w:webHidden/>
               </w:rPr>
-              <w:t>17</w:t>
+              <w:t>16</w:t>
             </w:r>
             <w:r>
               <w:rPr>
@@ -3778,7 +2688,7 @@
               <w14:ligatures w14:val="standardContextual"/>
             </w:rPr>
           </w:pPr>
-          <w:hyperlink w:anchor="_Toc146028637" w:history="1">
+          <w:hyperlink w:anchor="_Toc147998249" w:history="1">
             <w:r>
               <w:rPr>
                 <w:rStyle w:val="Hyperlink"/>
@@ -3830,7 +2740,7 @@
                 <w:noProof/>
                 <w:webHidden/>
               </w:rPr>
-              <w:instrText xml:space="preserve"> PAGEREF _Toc146028637 \h </w:instrText>
+              <w:instrText xml:space="preserve"> PAGEREF _Toc147998249 \h </w:instrText>
             </w:r>
             <w:r>
               <w:rPr>
@@ -3850,7 +2760,7 @@
                 <w:noProof/>
                 <w:webHidden/>
               </w:rPr>
-              <w:t>17</w:t>
+              <w:t>16</w:t>
             </w:r>
             <w:r>
               <w:rPr>
@@ -3877,7 +2787,7 @@
               <w14:ligatures w14:val="standardContextual"/>
             </w:rPr>
           </w:pPr>
-          <w:hyperlink w:anchor="_Toc146028638" w:history="1">
+          <w:hyperlink w:anchor="_Toc147998250" w:history="1">
             <w:r>
               <w:rPr>
                 <w:rStyle w:val="Hyperlink"/>
@@ -3929,7 +2839,7 @@
                 <w:noProof/>
                 <w:webHidden/>
               </w:rPr>
-              <w:instrText xml:space="preserve"> PAGEREF _Toc146028638 \h </w:instrText>
+              <w:instrText xml:space="preserve"> PAGEREF _Toc147998250 \h </w:instrText>
             </w:r>
             <w:r>
               <w:rPr>
@@ -3949,7 +2859,7 @@
                 <w:noProof/>
                 <w:webHidden/>
               </w:rPr>
-              <w:t>18</w:t>
+              <w:t>17</w:t>
             </w:r>
             <w:r>
               <w:rPr>
@@ -3976,7 +2886,7 @@
               <w14:ligatures w14:val="standardContextual"/>
             </w:rPr>
           </w:pPr>
-          <w:hyperlink w:anchor="_Toc146028639" w:history="1">
+          <w:hyperlink w:anchor="_Toc147998251" w:history="1">
             <w:r>
               <w:rPr>
                 <w:rStyle w:val="Hyperlink"/>
@@ -4028,7 +2938,7 @@
                 <w:noProof/>
                 <w:webHidden/>
               </w:rPr>
-              <w:instrText xml:space="preserve"> PAGEREF _Toc146028639 \h </w:instrText>
+              <w:instrText xml:space="preserve"> PAGEREF _Toc147998251 \h </w:instrText>
             </w:r>
             <w:r>
               <w:rPr>
@@ -4048,7 +2958,7 @@
                 <w:noProof/>
                 <w:webHidden/>
               </w:rPr>
-              <w:t>19</w:t>
+              <w:t>18</w:t>
             </w:r>
             <w:r>
               <w:rPr>
@@ -4074,7 +2984,7 @@
               <w14:ligatures w14:val="standardContextual"/>
             </w:rPr>
           </w:pPr>
-          <w:hyperlink w:anchor="_Toc146028640" w:history="1">
+          <w:hyperlink w:anchor="_Toc147998252" w:history="1">
             <w:r>
               <w:rPr>
                 <w:rStyle w:val="Hyperlink"/>
@@ -4119,7 +3029,7 @@
                 <w:noProof/>
                 <w:webHidden/>
               </w:rPr>
-              <w:instrText xml:space="preserve"> PAGEREF _Toc146028640 \h </w:instrText>
+              <w:instrText xml:space="preserve"> PAGEREF _Toc147998252 \h </w:instrText>
             </w:r>
             <w:r>
               <w:rPr>
@@ -4139,7 +3049,7 @@
                 <w:noProof/>
                 <w:webHidden/>
               </w:rPr>
-              <w:t>20</w:t>
+              <w:t>19</w:t>
             </w:r>
             <w:r>
               <w:rPr>
@@ -4166,7 +3076,7 @@
               <w14:ligatures w14:val="standardContextual"/>
             </w:rPr>
           </w:pPr>
-          <w:hyperlink w:anchor="_Toc146028641" w:history="1">
+          <w:hyperlink w:anchor="_Toc147998253" w:history="1">
             <w:r>
               <w:rPr>
                 <w:rStyle w:val="Hyperlink"/>
@@ -4218,7 +3128,7 @@
                 <w:noProof/>
                 <w:webHidden/>
               </w:rPr>
-              <w:instrText xml:space="preserve"> PAGEREF _Toc146028641 \h </w:instrText>
+              <w:instrText xml:space="preserve"> PAGEREF _Toc147998253 \h </w:instrText>
             </w:r>
             <w:r>
               <w:rPr>
@@ -4238,7 +3148,7 @@
                 <w:noProof/>
                 <w:webHidden/>
               </w:rPr>
-              <w:t>20</w:t>
+              <w:t>19</w:t>
             </w:r>
             <w:r>
               <w:rPr>
@@ -4265,7 +3175,7 @@
               <w14:ligatures w14:val="standardContextual"/>
             </w:rPr>
           </w:pPr>
-          <w:hyperlink w:anchor="_Toc146028642" w:history="1">
+          <w:hyperlink w:anchor="_Toc147998254" w:history="1">
             <w:r>
               <w:rPr>
                 <w:rStyle w:val="Hyperlink"/>
@@ -4317,7 +3227,7 @@
                 <w:noProof/>
                 <w:webHidden/>
               </w:rPr>
-              <w:instrText xml:space="preserve"> PAGEREF _Toc146028642 \h </w:instrText>
+              <w:instrText xml:space="preserve"> PAGEREF _Toc147998254 \h </w:instrText>
             </w:r>
             <w:r>
               <w:rPr>
@@ -4337,7 +3247,7 @@
                 <w:noProof/>
                 <w:webHidden/>
               </w:rPr>
-              <w:t>20</w:t>
+              <w:t>19</w:t>
             </w:r>
             <w:r>
               <w:rPr>
@@ -4365,35 +3275,35 @@
       <w:pPr>
         <w:pStyle w:val="Heading1"/>
       </w:pPr>
-      <w:bookmarkStart w:id="4" w:name="_Toc327581043"/>
-      <w:bookmarkStart w:id="5" w:name="_Toc327581593"/>
-      <w:bookmarkStart w:id="6" w:name="_Toc327583373"/>
-      <w:bookmarkStart w:id="7" w:name="_Toc339966112"/>
-      <w:bookmarkStart w:id="8" w:name="_Toc90035017"/>
-      <w:bookmarkStart w:id="9" w:name="_Toc146028617"/>
+      <w:bookmarkStart w:id="3" w:name="_Toc327581043"/>
+      <w:bookmarkStart w:id="4" w:name="_Toc327581593"/>
+      <w:bookmarkStart w:id="5" w:name="_Toc327583373"/>
+      <w:bookmarkStart w:id="6" w:name="_Toc339966112"/>
+      <w:bookmarkStart w:id="7" w:name="_Toc90035017"/>
+      <w:bookmarkStart w:id="8" w:name="_Toc147998229"/>
       <w:r>
         <w:lastRenderedPageBreak/>
         <w:t>Projectopdracht</w:t>
       </w:r>
+      <w:bookmarkEnd w:id="3"/>
       <w:bookmarkEnd w:id="4"/>
       <w:bookmarkEnd w:id="5"/>
       <w:bookmarkEnd w:id="6"/>
       <w:bookmarkEnd w:id="7"/>
       <w:bookmarkEnd w:id="8"/>
+    </w:p>
+    <w:p/>
+    <w:p>
+      <w:pPr>
+        <w:pStyle w:val="Heading2"/>
+      </w:pPr>
+      <w:bookmarkStart w:id="9" w:name="_Toc90035018"/>
+      <w:bookmarkStart w:id="10" w:name="_Toc147998230"/>
+      <w:r>
+        <w:t>Context</w:t>
+      </w:r>
       <w:bookmarkEnd w:id="9"/>
-    </w:p>
-    <w:p/>
-    <w:p>
-      <w:pPr>
-        <w:pStyle w:val="Heading2"/>
-      </w:pPr>
-      <w:bookmarkStart w:id="10" w:name="_Toc90035018"/>
-      <w:bookmarkStart w:id="11" w:name="_Toc146028618"/>
-      <w:r>
-        <w:t>Context</w:t>
-      </w:r>
       <w:bookmarkEnd w:id="10"/>
-      <w:bookmarkEnd w:id="11"/>
     </w:p>
     <w:p/>
     <w:p>
@@ -4735,11 +3645,11 @@
       <w:pPr>
         <w:pStyle w:val="Heading2"/>
       </w:pPr>
-      <w:bookmarkStart w:id="12" w:name="_Toc90035019"/>
-      <w:bookmarkStart w:id="13" w:name="_Toc146028619"/>
-      <w:bookmarkStart w:id="14" w:name="_Toc327581046"/>
-      <w:bookmarkStart w:id="15" w:name="_Toc327581596"/>
-      <w:bookmarkStart w:id="16" w:name="_Toc327583376"/>
+      <w:bookmarkStart w:id="11" w:name="_Toc90035019"/>
+      <w:bookmarkStart w:id="12" w:name="_Toc147998231"/>
+      <w:bookmarkStart w:id="13" w:name="_Toc327581046"/>
+      <w:bookmarkStart w:id="14" w:name="_Toc327581596"/>
+      <w:bookmarkStart w:id="15" w:name="_Toc327583376"/>
       <w:r>
         <w:lastRenderedPageBreak/>
         <w:t xml:space="preserve">Doel van </w:t>
@@ -4747,8 +3657,8 @@
       <w:r>
         <w:t>het project</w:t>
       </w:r>
+      <w:bookmarkEnd w:id="11"/>
       <w:bookmarkEnd w:id="12"/>
-      <w:bookmarkEnd w:id="13"/>
       <w:r>
         <w:br/>
       </w:r>
@@ -4787,13 +3697,13 @@
       <w:pPr>
         <w:pStyle w:val="Heading2"/>
       </w:pPr>
-      <w:bookmarkStart w:id="17" w:name="_Toc90035020"/>
-      <w:bookmarkStart w:id="18" w:name="_Toc146028620"/>
+      <w:bookmarkStart w:id="16" w:name="_Toc90035020"/>
+      <w:bookmarkStart w:id="17" w:name="_Toc147998232"/>
       <w:r>
         <w:t>De opdracht</w:t>
       </w:r>
+      <w:bookmarkEnd w:id="16"/>
       <w:bookmarkEnd w:id="17"/>
-      <w:bookmarkEnd w:id="18"/>
     </w:p>
     <w:p>
       <w:pPr>
@@ -4997,6 +3907,15 @@
     </w:p>
     <w:p>
       <w:pPr>
+        <w:ind w:firstLine="708"/>
+        <w:rPr>
+          <w:iCs/>
+          <w:szCs w:val="16"/>
+        </w:rPr>
+      </w:pPr>
+    </w:p>
+    <w:p>
+      <w:pPr>
         <w:rPr>
           <w:i/>
           <w:szCs w:val="16"/>
@@ -5086,14 +4005,6 @@
     <w:p>
       <w:pPr>
         <w:rPr>
-          <w:i/>
-          <w:szCs w:val="16"/>
-        </w:rPr>
-      </w:pPr>
-    </w:p>
-    <w:p>
-      <w:pPr>
-        <w:rPr>
           <w:iCs/>
           <w:szCs w:val="16"/>
         </w:rPr>
@@ -5103,17 +4014,17 @@
       <w:pPr>
         <w:pStyle w:val="Heading2"/>
       </w:pPr>
-      <w:bookmarkStart w:id="19" w:name="_Toc90035021"/>
-      <w:bookmarkStart w:id="20" w:name="_Toc146028621"/>
+      <w:bookmarkStart w:id="18" w:name="_Toc90035021"/>
+      <w:bookmarkStart w:id="19" w:name="_Toc147998233"/>
+      <w:bookmarkEnd w:id="13"/>
       <w:bookmarkEnd w:id="14"/>
       <w:bookmarkEnd w:id="15"/>
-      <w:bookmarkEnd w:id="16"/>
       <w:r>
         <w:lastRenderedPageBreak/>
         <w:t>Scope</w:t>
       </w:r>
+      <w:bookmarkEnd w:id="18"/>
       <w:bookmarkEnd w:id="19"/>
-      <w:bookmarkEnd w:id="20"/>
     </w:p>
     <w:p/>
     <w:tbl>
@@ -5370,22 +4281,14 @@
       </w:pPr>
     </w:p>
     <w:p>
-      <w:r>
-        <w:t xml:space="preserve">Dit is </w:t>
-      </w:r>
-      <w:r>
-        <w:t>de</w:t>
-      </w:r>
-      <w:r>
-        <w:t xml:space="preserve"> testomgeving waarin ik het project ga maken.</w:t>
-      </w:r>
-    </w:p>
-    <w:p>
       <w:pPr>
         <w:rPr>
           <w:noProof/>
         </w:rPr>
       </w:pPr>
+      <w:r>
+        <w:t>Het Grijze vlak is de omgeving die ik ga realiseren.</w:t>
+      </w:r>
     </w:p>
     <w:p>
       <w:pPr>
@@ -5393,23 +4296,24 @@
           <w:noProof/>
         </w:rPr>
       </w:pPr>
-      <w:r>
+    </w:p>
+    <w:p>
+      <w:pPr>
         <w:rPr>
           <w:noProof/>
         </w:rPr>
+      </w:pPr>
+    </w:p>
+    <w:p>
+      <w:r>
+        <w:rPr>
+          <w:noProof/>
+        </w:rPr>
         <w:drawing>
-          <wp:anchor distT="0" distB="0" distL="114300" distR="114300" simplePos="0" relativeHeight="251665408" behindDoc="0" locked="0" layoutInCell="1" allowOverlap="1" wp14:anchorId="27F86E2F" wp14:editId="3D73C45E">
-            <wp:simplePos x="0" y="0"/>
-            <wp:positionH relativeFrom="column">
-              <wp:posOffset>1242314</wp:posOffset>
-            </wp:positionH>
-            <wp:positionV relativeFrom="paragraph">
-              <wp:posOffset>7315</wp:posOffset>
-            </wp:positionV>
-            <wp:extent cx="3491101" cy="3277413"/>
-            <wp:effectExtent l="0" t="0" r="0" b="0"/>
-            <wp:wrapNone/>
-            <wp:docPr id="277598843" name="Picture 1"/>
+          <wp:inline distT="0" distB="0" distL="0" distR="0" wp14:anchorId="5067BA2F" wp14:editId="01AA5809">
+            <wp:extent cx="5909310" cy="3063875"/>
+            <wp:effectExtent l="0" t="0" r="0" b="3175"/>
+            <wp:docPr id="1577277351" name="Picture 1"/>
             <wp:cNvGraphicFramePr>
               <a:graphicFrameLocks xmlns:a="http://schemas.openxmlformats.org/drawingml/2006/main" noChangeAspect="1"/>
             </wp:cNvGraphicFramePr>
@@ -5423,7 +4327,7 @@
                     </pic:cNvPicPr>
                   </pic:nvPicPr>
                   <pic:blipFill>
-                    <a:blip r:embed="rId11">
+                    <a:blip r:embed="rId11" cstate="print">
                       <a:extLst>
                         <a:ext uri="{28A0092B-C50C-407E-A947-70E740481C1C}">
                           <a14:useLocalDpi xmlns:a14="http://schemas.microsoft.com/office/drawing/2010/main" val="0"/>
@@ -5438,7 +4342,7 @@
                   <pic:spPr bwMode="auto">
                     <a:xfrm>
                       <a:off x="0" y="0"/>
-                      <a:ext cx="3491101" cy="3277413"/>
+                      <a:ext cx="5909310" cy="3063875"/>
                     </a:xfrm>
                     <a:prstGeom prst="rect">
                       <a:avLst/>
@@ -5451,10 +4355,27 @@
                 </pic:pic>
               </a:graphicData>
             </a:graphic>
-          </wp:anchor>
+          </wp:inline>
         </w:drawing>
       </w:r>
     </w:p>
+    <w:p/>
+    <w:p/>
+    <w:p/>
+    <w:p/>
+    <w:p/>
+    <w:p/>
+    <w:p/>
+    <w:p/>
+    <w:p/>
+    <w:p/>
+    <w:p/>
+    <w:p/>
+    <w:p/>
+    <w:p/>
+    <w:p/>
+    <w:p/>
+    <w:p/>
     <w:p>
       <w:pPr>
         <w:rPr>
@@ -5462,204 +4383,6 @@
         </w:rPr>
       </w:pPr>
     </w:p>
-    <w:p/>
-    <w:p/>
-    <w:p/>
-    <w:p/>
-    <w:p/>
-    <w:p/>
-    <w:p/>
-    <w:p/>
-    <w:p/>
-    <w:p/>
-    <w:p/>
-    <w:p/>
-    <w:p/>
-    <w:p/>
-    <w:p/>
-    <w:p/>
-    <w:p/>
-    <w:p/>
-    <w:p/>
-    <w:p/>
-    <w:p>
-      <w:pPr>
-        <w:rPr>
-          <w:sz w:val="16"/>
-          <w:szCs w:val="16"/>
-        </w:rPr>
-      </w:pPr>
-    </w:p>
-    <w:p>
-      <w:r>
-        <w:t>Diagram van de uiteindelijke implementatie</w:t>
-      </w:r>
-      <w:r>
-        <w:t>.</w:t>
-      </w:r>
-    </w:p>
-    <w:p/>
-    <w:p>
-      <w:r>
-        <w:rPr>
-          <w:noProof/>
-        </w:rPr>
-        <w:drawing>
-          <wp:anchor distT="0" distB="0" distL="114300" distR="114300" simplePos="0" relativeHeight="251666432" behindDoc="0" locked="0" layoutInCell="1" allowOverlap="1" wp14:anchorId="714ACE52" wp14:editId="5EFC3A4E">
-            <wp:simplePos x="0" y="0"/>
-            <wp:positionH relativeFrom="margin">
-              <wp:align>left</wp:align>
-            </wp:positionH>
-            <wp:positionV relativeFrom="paragraph">
-              <wp:posOffset>10928</wp:posOffset>
-            </wp:positionV>
-            <wp:extent cx="5618073" cy="2816281"/>
-            <wp:effectExtent l="0" t="0" r="1905" b="3175"/>
-            <wp:wrapNone/>
-            <wp:docPr id="2007283480" name="Picture 2"/>
-            <wp:cNvGraphicFramePr>
-              <a:graphicFrameLocks xmlns:a="http://schemas.openxmlformats.org/drawingml/2006/main" noChangeAspect="1"/>
-            </wp:cNvGraphicFramePr>
-            <a:graphic xmlns:a="http://schemas.openxmlformats.org/drawingml/2006/main">
-              <a:graphicData uri="http://schemas.openxmlformats.org/drawingml/2006/picture">
-                <pic:pic xmlns:pic="http://schemas.openxmlformats.org/drawingml/2006/picture">
-                  <pic:nvPicPr>
-                    <pic:cNvPr id="0" name="Picture 4"/>
-                    <pic:cNvPicPr>
-                      <a:picLocks noChangeAspect="1" noChangeArrowheads="1"/>
-                    </pic:cNvPicPr>
-                  </pic:nvPicPr>
-                  <pic:blipFill>
-                    <a:blip r:embed="rId12">
-                      <a:extLst>
-                        <a:ext uri="{28A0092B-C50C-407E-A947-70E740481C1C}">
-                          <a14:useLocalDpi xmlns:a14="http://schemas.microsoft.com/office/drawing/2010/main" val="0"/>
-                        </a:ext>
-                      </a:extLst>
-                    </a:blip>
-                    <a:srcRect/>
-                    <a:stretch>
-                      <a:fillRect/>
-                    </a:stretch>
-                  </pic:blipFill>
-                  <pic:spPr bwMode="auto">
-                    <a:xfrm>
-                      <a:off x="0" y="0"/>
-                      <a:ext cx="5618073" cy="2816281"/>
-                    </a:xfrm>
-                    <a:prstGeom prst="rect">
-                      <a:avLst/>
-                    </a:prstGeom>
-                    <a:noFill/>
-                    <a:ln>
-                      <a:noFill/>
-                    </a:ln>
-                  </pic:spPr>
-                </pic:pic>
-              </a:graphicData>
-            </a:graphic>
-            <wp14:sizeRelH relativeFrom="margin">
-              <wp14:pctWidth>0</wp14:pctWidth>
-            </wp14:sizeRelH>
-            <wp14:sizeRelV relativeFrom="margin">
-              <wp14:pctHeight>0</wp14:pctHeight>
-            </wp14:sizeRelV>
-          </wp:anchor>
-        </w:drawing>
-      </w:r>
-    </w:p>
-    <w:p>
-      <w:pPr>
-        <w:rPr>
-          <w:noProof/>
-        </w:rPr>
-      </w:pPr>
-    </w:p>
-    <w:p>
-      <w:pPr>
-        <w:rPr>
-          <w:noProof/>
-        </w:rPr>
-      </w:pPr>
-    </w:p>
-    <w:p>
-      <w:pPr>
-        <w:rPr>
-          <w:noProof/>
-        </w:rPr>
-      </w:pPr>
-    </w:p>
-    <w:p>
-      <w:pPr>
-        <w:rPr>
-          <w:noProof/>
-        </w:rPr>
-      </w:pPr>
-    </w:p>
-    <w:p>
-      <w:pPr>
-        <w:rPr>
-          <w:noProof/>
-        </w:rPr>
-      </w:pPr>
-    </w:p>
-    <w:p>
-      <w:pPr>
-        <w:rPr>
-          <w:noProof/>
-        </w:rPr>
-      </w:pPr>
-    </w:p>
-    <w:p>
-      <w:pPr>
-        <w:rPr>
-          <w:noProof/>
-        </w:rPr>
-      </w:pPr>
-    </w:p>
-    <w:p>
-      <w:pPr>
-        <w:rPr>
-          <w:noProof/>
-        </w:rPr>
-      </w:pPr>
-    </w:p>
-    <w:p>
-      <w:pPr>
-        <w:rPr>
-          <w:noProof/>
-        </w:rPr>
-      </w:pPr>
-    </w:p>
-    <w:p>
-      <w:pPr>
-        <w:rPr>
-          <w:noProof/>
-        </w:rPr>
-      </w:pPr>
-    </w:p>
-    <w:p>
-      <w:pPr>
-        <w:rPr>
-          <w:noProof/>
-        </w:rPr>
-      </w:pPr>
-    </w:p>
-    <w:p>
-      <w:pPr>
-        <w:rPr>
-          <w:noProof/>
-        </w:rPr>
-      </w:pPr>
-    </w:p>
-    <w:p>
-      <w:pPr>
-        <w:rPr>
-          <w:noProof/>
-        </w:rPr>
-      </w:pPr>
-    </w:p>
-    <w:p/>
     <w:p/>
     <w:p/>
     <w:p>
@@ -5670,12 +4393,12 @@
         </w:tabs>
         <w:ind w:left="0" w:firstLine="0"/>
       </w:pPr>
-      <w:bookmarkStart w:id="21" w:name="_Toc146028622"/>
+      <w:bookmarkStart w:id="20" w:name="_Toc147998234"/>
       <w:r>
         <w:lastRenderedPageBreak/>
         <w:t>Onderzoeksvragen</w:t>
       </w:r>
-      <w:bookmarkEnd w:id="21"/>
+      <w:bookmarkEnd w:id="20"/>
     </w:p>
     <w:p>
       <w:pPr>
@@ -5780,13 +4503,13 @@
       <w:pPr>
         <w:pStyle w:val="Heading2"/>
       </w:pPr>
-      <w:bookmarkStart w:id="22" w:name="_Toc90035023"/>
-      <w:bookmarkStart w:id="23" w:name="_Toc146028623"/>
+      <w:bookmarkStart w:id="21" w:name="_Toc90035023"/>
+      <w:bookmarkStart w:id="22" w:name="_Toc147998235"/>
       <w:r>
         <w:t>Eindproducten</w:t>
       </w:r>
+      <w:bookmarkEnd w:id="21"/>
       <w:bookmarkEnd w:id="22"/>
-      <w:bookmarkEnd w:id="23"/>
     </w:p>
     <w:p>
       <w:pPr>
@@ -5794,7 +4517,7 @@
         <w:jc w:val="center"/>
       </w:pPr>
       <w:r>
-        <w:object w:dxaOrig="5750" w:dyaOrig="3390" w14:anchorId="3C3BB758">
+        <w:object w:dxaOrig="5750" w:dyaOrig="3250" w14:anchorId="3C3BB758">
           <v:shapetype id="_x0000_t75" coordsize="21600,21600" o:spt="75" o:preferrelative="t" path="m@4@5l@4@11@9@11@9@5xe" filled="f" stroked="f">
             <v:stroke joinstyle="miter"/>
             <v:formulas>
@@ -5814,10 +4537,10 @@
             <v:path o:extrusionok="f" gradientshapeok="t" o:connecttype="rect"/>
             <o:lock v:ext="edit" aspectratio="t"/>
           </v:shapetype>
-          <v:shape id="_x0000_i1025" type="#_x0000_t75" style="width:480.85pt;height:283.6pt" o:ole="">
-            <v:imagedata r:id="rId13" o:title=""/>
+          <v:shape id="_x0000_i1025" type="#_x0000_t75" style="width:480.85pt;height:271.7pt" o:ole="">
+            <v:imagedata r:id="rId12" o:title=""/>
           </v:shape>
-          <o:OLEObject Type="Embed" ProgID="OrgPlusWOPX.4" ShapeID="_x0000_i1025" DrawAspect="Content" ObjectID="_1758444739" r:id="rId14"/>
+          <o:OLEObject Type="Embed" ProgID="OrgPlusWOPX.4" ShapeID="_x0000_i1025" DrawAspect="Content" ObjectID="_1758614929" r:id="rId13"/>
         </w:object>
       </w:r>
     </w:p>
@@ -5825,26 +4548,26 @@
       <w:pPr>
         <w:pStyle w:val="Heading1"/>
       </w:pPr>
-      <w:bookmarkStart w:id="24" w:name="_Toc90035025"/>
-      <w:bookmarkStart w:id="25" w:name="_Toc146028624"/>
+      <w:bookmarkStart w:id="23" w:name="_Toc90035025"/>
+      <w:bookmarkStart w:id="24" w:name="_Toc147998236"/>
       <w:r>
         <w:lastRenderedPageBreak/>
         <w:t>Aanpak en Planning</w:t>
       </w:r>
+      <w:bookmarkEnd w:id="23"/>
       <w:bookmarkEnd w:id="24"/>
+    </w:p>
+    <w:p>
+      <w:pPr>
+        <w:pStyle w:val="Heading2"/>
+      </w:pPr>
+      <w:bookmarkStart w:id="25" w:name="_Toc90035026"/>
+      <w:bookmarkStart w:id="26" w:name="_Toc147998237"/>
+      <w:r>
+        <w:t>Aanpak</w:t>
+      </w:r>
       <w:bookmarkEnd w:id="25"/>
-    </w:p>
-    <w:p>
-      <w:pPr>
-        <w:pStyle w:val="Heading2"/>
-      </w:pPr>
-      <w:bookmarkStart w:id="26" w:name="_Toc90035026"/>
-      <w:bookmarkStart w:id="27" w:name="_Toc146028625"/>
-      <w:r>
-        <w:t>Aanpak</w:t>
-      </w:r>
       <w:bookmarkEnd w:id="26"/>
-      <w:bookmarkEnd w:id="27"/>
     </w:p>
     <w:p/>
     <w:p>
@@ -5969,7 +4692,7 @@
           <w:szCs w:val="22"/>
         </w:rPr>
       </w:pPr>
-      <w:bookmarkStart w:id="28" w:name="_Toc146028626"/>
+      <w:bookmarkStart w:id="27" w:name="_Toc147998238"/>
       <w:r>
         <w:rPr>
           <w:sz w:val="24"/>
@@ -5977,74 +4700,74 @@
         </w:rPr>
         <w:t>Testaanpak</w:t>
       </w:r>
+      <w:bookmarkEnd w:id="27"/>
+    </w:p>
+    <w:p>
+      <w:pPr>
+        <w:rPr>
+          <w:iCs/>
+        </w:rPr>
+      </w:pPr>
+    </w:p>
+    <w:p>
+      <w:pPr>
+        <w:rPr>
+          <w:iCs/>
+        </w:rPr>
+      </w:pPr>
+      <w:r>
+        <w:rPr>
+          <w:iCs/>
+        </w:rPr>
+        <w:t>Ik zal mijn code grondig testen door unit tests op te stellen. Daarnaast zal ik de expertise inroepen van een ervaren programmeur binnen het bedrijf om mijn code te beoordelen. Dit zal ik doen voor elke belangrijke functionaliteit die ik voltooi. Op deze manier kan ik ervoor zorgen dat mijn code schoon en van hoge kwaliteit blijft. Ik hecht veel waarde aan het testen van mijn code, vooral op het gebied van clean coding, omdat dit mijn vaardigheden als programmeur helpt verbeteren.</w:t>
+      </w:r>
+    </w:p>
+    <w:p>
+      <w:pPr>
+        <w:rPr>
+          <w:iCs/>
+        </w:rPr>
+      </w:pPr>
+    </w:p>
+    <w:p>
+      <w:pPr>
+        <w:rPr>
+          <w:iCs/>
+        </w:rPr>
+      </w:pPr>
+      <w:r>
+        <w:rPr>
+          <w:iCs/>
+        </w:rPr>
+        <w:t>Wat betreft mijn designs, laat ik mijn collega's deze beoordelen om te verzekeren dat zij begrijpen wat er wordt weergegeven en hoe ze door het dashboard kunnen navigeren.</w:t>
+      </w:r>
+    </w:p>
+    <w:p>
+      <w:pPr>
+        <w:rPr>
+          <w:iCs/>
+        </w:rPr>
+      </w:pPr>
+    </w:p>
+    <w:p/>
+    <w:p>
+      <w:pPr>
+        <w:pStyle w:val="Heading2"/>
+      </w:pPr>
+      <w:bookmarkStart w:id="28" w:name="_Toc90035027"/>
+      <w:bookmarkStart w:id="29" w:name="_Toc147998239"/>
+      <w:bookmarkStart w:id="30" w:name="_Toc327581054"/>
+      <w:bookmarkStart w:id="31" w:name="_Toc327581604"/>
+      <w:bookmarkStart w:id="32" w:name="_Toc327583384"/>
+      <w:bookmarkStart w:id="33" w:name="_Toc339966123"/>
+      <w:r>
+        <w:t>O</w:t>
+      </w:r>
+      <w:r>
+        <w:t>nderzoeksmethoden</w:t>
+      </w:r>
       <w:bookmarkEnd w:id="28"/>
-    </w:p>
-    <w:p>
-      <w:pPr>
-        <w:rPr>
-          <w:iCs/>
-        </w:rPr>
-      </w:pPr>
-    </w:p>
-    <w:p>
-      <w:pPr>
-        <w:rPr>
-          <w:iCs/>
-        </w:rPr>
-      </w:pPr>
-      <w:r>
-        <w:rPr>
-          <w:iCs/>
-        </w:rPr>
-        <w:t>Ik zal mijn code grondig testen door unit tests op te stellen. Daarnaast zal ik de expertise inroepen van een ervaren programmeur binnen het bedrijf om mijn code te beoordelen. Dit zal ik doen voor elke belangrijke functionaliteit die ik voltooi. Op deze manier kan ik ervoor zorgen dat mijn code schoon en van hoge kwaliteit blijft. Ik hecht veel waarde aan het testen van mijn code, vooral op het gebied van clean coding, omdat dit mijn vaardigheden als programmeur helpt verbeteren.</w:t>
-      </w:r>
-    </w:p>
-    <w:p>
-      <w:pPr>
-        <w:rPr>
-          <w:iCs/>
-        </w:rPr>
-      </w:pPr>
-    </w:p>
-    <w:p>
-      <w:pPr>
-        <w:rPr>
-          <w:iCs/>
-        </w:rPr>
-      </w:pPr>
-      <w:r>
-        <w:rPr>
-          <w:iCs/>
-        </w:rPr>
-        <w:t>Wat betreft mijn designs, laat ik mijn collega's deze beoordelen om te verzekeren dat zij begrijpen wat er wordt weergegeven en hoe ze door het dashboard kunnen navigeren.</w:t>
-      </w:r>
-    </w:p>
-    <w:p>
-      <w:pPr>
-        <w:rPr>
-          <w:iCs/>
-        </w:rPr>
-      </w:pPr>
-    </w:p>
-    <w:p/>
-    <w:p>
-      <w:pPr>
-        <w:pStyle w:val="Heading2"/>
-      </w:pPr>
-      <w:bookmarkStart w:id="29" w:name="_Toc90035027"/>
-      <w:bookmarkStart w:id="30" w:name="_Toc146028627"/>
-      <w:bookmarkStart w:id="31" w:name="_Toc327581054"/>
-      <w:bookmarkStart w:id="32" w:name="_Toc327581604"/>
-      <w:bookmarkStart w:id="33" w:name="_Toc327583384"/>
-      <w:bookmarkStart w:id="34" w:name="_Toc339966123"/>
-      <w:r>
-        <w:t>O</w:t>
-      </w:r>
-      <w:r>
-        <w:t>nderzoeksmethoden</w:t>
-      </w:r>
       <w:bookmarkEnd w:id="29"/>
-      <w:bookmarkEnd w:id="30"/>
     </w:p>
     <w:p>
       <w:pPr>
@@ -6140,7 +4863,7 @@
                     </pic:cNvPicPr>
                   </pic:nvPicPr>
                   <pic:blipFill>
-                    <a:blip r:embed="rId15">
+                    <a:blip r:embed="rId14">
                       <a:extLst>
                         <a:ext uri="{28A0092B-C50C-407E-A947-70E740481C1C}">
                           <a14:useLocalDpi xmlns:a14="http://schemas.microsoft.com/office/drawing/2010/main" val="0"/>
@@ -6299,7 +5022,7 @@
                     <pic:cNvPicPr/>
                   </pic:nvPicPr>
                   <pic:blipFill>
-                    <a:blip r:embed="rId16"/>
+                    <a:blip r:embed="rId15"/>
                     <a:stretch>
                       <a:fillRect/>
                     </a:stretch>
@@ -6430,7 +5153,7 @@
                     <pic:cNvPicPr/>
                   </pic:nvPicPr>
                   <pic:blipFill>
-                    <a:blip r:embed="rId17">
+                    <a:blip r:embed="rId16">
                       <a:extLst>
                         <a:ext uri="{28A0092B-C50C-407E-A947-70E740481C1C}">
                           <a14:useLocalDpi xmlns:a14="http://schemas.microsoft.com/office/drawing/2010/main" val="0"/>
@@ -6783,7 +5506,7 @@
                     <pic:cNvPicPr/>
                   </pic:nvPicPr>
                   <pic:blipFill>
-                    <a:blip r:embed="rId18"/>
+                    <a:blip r:embed="rId17"/>
                     <a:stretch>
                       <a:fillRect/>
                     </a:stretch>
@@ -6813,7 +5536,7 @@
       <w:pPr>
         <w:pStyle w:val="Heading2"/>
       </w:pPr>
-      <w:bookmarkStart w:id="35" w:name="_Toc146028628"/>
+      <w:bookmarkStart w:id="34" w:name="_Toc147998240"/>
       <w:r>
         <w:lastRenderedPageBreak/>
         <w:t>Leerui</w:t>
@@ -6824,7 +5547,7 @@
       <w:r>
         <w:t>komsten</w:t>
       </w:r>
-      <w:bookmarkEnd w:id="35"/>
+      <w:bookmarkEnd w:id="34"/>
     </w:p>
     <w:p>
       <w:pPr>
@@ -6935,36 +5658,6 @@
         <w:spacing w:before="180" w:after="180"/>
         <w:rPr>
           <w:rFonts w:cs="Arial"/>
-          <w:lang w:eastAsia="nl-NL"/>
-        </w:rPr>
-      </w:pPr>
-    </w:p>
-    <w:p>
-      <w:pPr>
-        <w:shd w:val="clear" w:color="auto" w:fill="FFFFFF"/>
-        <w:spacing w:before="180" w:after="180"/>
-        <w:rPr>
-          <w:rFonts w:cs="Arial"/>
-          <w:lang w:eastAsia="nl-NL"/>
-        </w:rPr>
-      </w:pPr>
-    </w:p>
-    <w:p>
-      <w:pPr>
-        <w:shd w:val="clear" w:color="auto" w:fill="FFFFFF"/>
-        <w:spacing w:before="180" w:after="180"/>
-        <w:rPr>
-          <w:rFonts w:cs="Arial"/>
-          <w:lang w:eastAsia="nl-NL"/>
-        </w:rPr>
-      </w:pPr>
-    </w:p>
-    <w:p>
-      <w:pPr>
-        <w:shd w:val="clear" w:color="auto" w:fill="FFFFFF"/>
-        <w:spacing w:before="180" w:after="180"/>
-        <w:rPr>
-          <w:rFonts w:cs="Arial"/>
           <w:sz w:val="24"/>
           <w:szCs w:val="24"/>
           <w:lang w:eastAsia="nl-NL"/>
@@ -7216,7 +5909,6 @@
           <w:rFonts w:cs="Arial"/>
           <w:lang w:eastAsia="nl-NL"/>
         </w:rPr>
-        <w:lastRenderedPageBreak/>
         <w:t>Een andere strategische beslissing die ik neem, is om de koppeling via de frontend tot stand te brengen in plaats van via de API. Dit heeft als voordeel dat we het Garmin-gedeelte van het systeem kunnen elimineren, waardoor het systeem overzichtelijker en efficiënter wordt.</w:t>
       </w:r>
     </w:p>
@@ -7248,6 +5940,7 @@
           <w:szCs w:val="24"/>
           <w:lang w:eastAsia="nl-NL"/>
         </w:rPr>
+        <w:lastRenderedPageBreak/>
         <w:t xml:space="preserve">Leerresultaat 4: </w:t>
       </w:r>
       <w:r>
@@ -7460,7 +6153,7 @@
           <w:lang w:eastAsia="nl-NL"/>
         </w:rPr>
       </w:pPr>
-      <w:bookmarkStart w:id="36" w:name="_Toc90035028"/>
+      <w:bookmarkStart w:id="35" w:name="_Toc90035028"/>
       <w:r>
         <w:rPr>
           <w:lang w:eastAsia="nl-NL"/>
@@ -7468,104 +6161,6 @@
         <w:br/>
         <w:t>Ik ga dit demonstreren door wekelijkse feedbacksessies te organiseren met mijn stagebegeleider, zodat hij op de hoogte is van mijn voortgang. Bovendien zal ik regelmatig in gesprek gaan met de klant om te verifiëren of hij tevreden is met mijn resultaten. De belanghebbenden van mijn project zijn geïdentificeerd in het projectplan.</w:t>
       </w:r>
-    </w:p>
-    <w:p>
-      <w:pPr>
-        <w:rPr>
-          <w:lang w:eastAsia="nl-NL"/>
-        </w:rPr>
-      </w:pPr>
-    </w:p>
-    <w:p>
-      <w:pPr>
-        <w:rPr>
-          <w:lang w:eastAsia="nl-NL"/>
-        </w:rPr>
-      </w:pPr>
-    </w:p>
-    <w:p>
-      <w:pPr>
-        <w:rPr>
-          <w:lang w:eastAsia="nl-NL"/>
-        </w:rPr>
-      </w:pPr>
-    </w:p>
-    <w:p>
-      <w:pPr>
-        <w:rPr>
-          <w:lang w:eastAsia="nl-NL"/>
-        </w:rPr>
-      </w:pPr>
-    </w:p>
-    <w:p>
-      <w:pPr>
-        <w:rPr>
-          <w:lang w:eastAsia="nl-NL"/>
-        </w:rPr>
-      </w:pPr>
-    </w:p>
-    <w:p>
-      <w:pPr>
-        <w:rPr>
-          <w:lang w:eastAsia="nl-NL"/>
-        </w:rPr>
-      </w:pPr>
-    </w:p>
-    <w:p>
-      <w:pPr>
-        <w:rPr>
-          <w:lang w:eastAsia="nl-NL"/>
-        </w:rPr>
-      </w:pPr>
-    </w:p>
-    <w:p>
-      <w:pPr>
-        <w:rPr>
-          <w:lang w:eastAsia="nl-NL"/>
-        </w:rPr>
-      </w:pPr>
-    </w:p>
-    <w:p>
-      <w:pPr>
-        <w:rPr>
-          <w:lang w:eastAsia="nl-NL"/>
-        </w:rPr>
-      </w:pPr>
-    </w:p>
-    <w:p>
-      <w:pPr>
-        <w:rPr>
-          <w:lang w:eastAsia="nl-NL"/>
-        </w:rPr>
-      </w:pPr>
-    </w:p>
-    <w:p>
-      <w:pPr>
-        <w:rPr>
-          <w:lang w:eastAsia="nl-NL"/>
-        </w:rPr>
-      </w:pPr>
-    </w:p>
-    <w:p>
-      <w:pPr>
-        <w:rPr>
-          <w:lang w:eastAsia="nl-NL"/>
-        </w:rPr>
-      </w:pPr>
-    </w:p>
-    <w:p>
-      <w:pPr>
-        <w:rPr>
-          <w:lang w:eastAsia="nl-NL"/>
-        </w:rPr>
-      </w:pPr>
-    </w:p>
-    <w:p>
-      <w:pPr>
-        <w:rPr>
-          <w:lang w:eastAsia="nl-NL"/>
-        </w:rPr>
-      </w:pPr>
     </w:p>
     <w:p>
       <w:pPr>
@@ -7635,29 +6230,21 @@
     <w:p>
       <w:pPr>
         <w:pStyle w:val="Heading2"/>
-        <w:numPr>
-          <w:ilvl w:val="0"/>
-          <w:numId w:val="0"/>
-        </w:numPr>
-      </w:pPr>
-    </w:p>
-    <w:p>
-      <w:pPr>
-        <w:pStyle w:val="Heading2"/>
-      </w:pPr>
-      <w:bookmarkStart w:id="37" w:name="_Toc146028629"/>
-      <w:r>
+      </w:pPr>
+      <w:bookmarkStart w:id="36" w:name="_Toc147998241"/>
+      <w:r>
+        <w:lastRenderedPageBreak/>
         <w:t xml:space="preserve">Opdeling </w:t>
       </w:r>
       <w:r>
         <w:t>van het project</w:t>
       </w:r>
+      <w:bookmarkEnd w:id="30"/>
       <w:bookmarkEnd w:id="31"/>
       <w:bookmarkEnd w:id="32"/>
       <w:bookmarkEnd w:id="33"/>
-      <w:bookmarkEnd w:id="34"/>
+      <w:bookmarkEnd w:id="35"/>
       <w:bookmarkEnd w:id="36"/>
-      <w:bookmarkEnd w:id="37"/>
     </w:p>
     <w:p>
       <w:pPr>
@@ -7913,24 +6500,24 @@
       <w:pPr>
         <w:pStyle w:val="Heading2"/>
       </w:pPr>
-      <w:bookmarkStart w:id="38" w:name="_Toc327581055"/>
-      <w:bookmarkStart w:id="39" w:name="_Toc327581605"/>
-      <w:bookmarkStart w:id="40" w:name="_Toc327583385"/>
-      <w:bookmarkStart w:id="41" w:name="_Toc339966124"/>
-      <w:bookmarkStart w:id="42" w:name="_Toc90035029"/>
-      <w:bookmarkStart w:id="43" w:name="_Toc146028630"/>
+      <w:bookmarkStart w:id="37" w:name="_Toc327581055"/>
+      <w:bookmarkStart w:id="38" w:name="_Toc327581605"/>
+      <w:bookmarkStart w:id="39" w:name="_Toc327583385"/>
+      <w:bookmarkStart w:id="40" w:name="_Toc339966124"/>
+      <w:bookmarkStart w:id="41" w:name="_Toc90035029"/>
+      <w:bookmarkStart w:id="42" w:name="_Toc147998242"/>
       <w:r>
         <w:t>T</w:t>
       </w:r>
       <w:r>
         <w:t>ijdplan</w:t>
       </w:r>
+      <w:bookmarkEnd w:id="37"/>
       <w:bookmarkEnd w:id="38"/>
       <w:bookmarkEnd w:id="39"/>
       <w:bookmarkEnd w:id="40"/>
       <w:bookmarkEnd w:id="41"/>
       <w:bookmarkEnd w:id="42"/>
-      <w:bookmarkEnd w:id="43"/>
     </w:p>
     <w:p>
       <w:r>
@@ -8718,63 +7305,63 @@
       </w:tr>
     </w:tbl>
     <w:p>
-      <w:bookmarkStart w:id="44" w:name="_Toc327581056"/>
-      <w:bookmarkStart w:id="45" w:name="_Toc327581606"/>
-      <w:bookmarkStart w:id="46" w:name="_Toc327583386"/>
+      <w:bookmarkStart w:id="43" w:name="_Toc327581056"/>
+      <w:bookmarkStart w:id="44" w:name="_Toc327581606"/>
+      <w:bookmarkStart w:id="45" w:name="_Toc327583386"/>
     </w:p>
     <w:p>
       <w:pPr>
         <w:pStyle w:val="Heading1"/>
       </w:pPr>
-      <w:bookmarkStart w:id="47" w:name="_Toc327581061"/>
-      <w:bookmarkStart w:id="48" w:name="_Toc327581611"/>
-      <w:bookmarkStart w:id="49" w:name="_Toc327583391"/>
-      <w:bookmarkStart w:id="50" w:name="_Toc339966130"/>
-      <w:bookmarkStart w:id="51" w:name="_Toc327581050"/>
-      <w:bookmarkStart w:id="52" w:name="_Toc327581600"/>
-      <w:bookmarkStart w:id="53" w:name="_Toc327583380"/>
-      <w:bookmarkStart w:id="54" w:name="_Toc339966119"/>
-      <w:bookmarkStart w:id="55" w:name="_Toc90035030"/>
-      <w:bookmarkStart w:id="56" w:name="_Toc146028631"/>
+      <w:bookmarkStart w:id="46" w:name="_Toc327581061"/>
+      <w:bookmarkStart w:id="47" w:name="_Toc327581611"/>
+      <w:bookmarkStart w:id="48" w:name="_Toc327583391"/>
+      <w:bookmarkStart w:id="49" w:name="_Toc339966130"/>
+      <w:bookmarkStart w:id="50" w:name="_Toc327581050"/>
+      <w:bookmarkStart w:id="51" w:name="_Toc327581600"/>
+      <w:bookmarkStart w:id="52" w:name="_Toc327583380"/>
+      <w:bookmarkStart w:id="53" w:name="_Toc339966119"/>
+      <w:bookmarkStart w:id="54" w:name="_Toc90035030"/>
+      <w:bookmarkStart w:id="55" w:name="_Toc147998243"/>
+      <w:bookmarkEnd w:id="43"/>
       <w:bookmarkEnd w:id="44"/>
       <w:bookmarkEnd w:id="45"/>
       <w:bookmarkEnd w:id="46"/>
       <w:bookmarkEnd w:id="47"/>
       <w:bookmarkEnd w:id="48"/>
       <w:bookmarkEnd w:id="49"/>
-      <w:bookmarkEnd w:id="50"/>
       <w:r>
         <w:lastRenderedPageBreak/>
         <w:t>Projectorganisatie</w:t>
       </w:r>
+      <w:bookmarkEnd w:id="50"/>
       <w:bookmarkEnd w:id="51"/>
       <w:bookmarkEnd w:id="52"/>
       <w:bookmarkEnd w:id="53"/>
       <w:bookmarkEnd w:id="54"/>
       <w:bookmarkEnd w:id="55"/>
+    </w:p>
+    <w:p>
+      <w:pPr>
+        <w:pStyle w:val="Heading2"/>
+      </w:pPr>
+      <w:bookmarkStart w:id="56" w:name="_Toc327581051"/>
+      <w:bookmarkStart w:id="57" w:name="_Toc327581601"/>
+      <w:bookmarkStart w:id="58" w:name="_Toc327583381"/>
+      <w:bookmarkStart w:id="59" w:name="_Toc339966120"/>
+      <w:bookmarkStart w:id="60" w:name="_Toc480254627"/>
+      <w:bookmarkStart w:id="61" w:name="_Toc90035031"/>
+      <w:bookmarkStart w:id="62" w:name="_Toc147998244"/>
+      <w:r>
+        <w:t>Teamleden</w:t>
+      </w:r>
       <w:bookmarkEnd w:id="56"/>
-    </w:p>
-    <w:p>
-      <w:pPr>
-        <w:pStyle w:val="Heading2"/>
-      </w:pPr>
-      <w:bookmarkStart w:id="57" w:name="_Toc327581051"/>
-      <w:bookmarkStart w:id="58" w:name="_Toc327581601"/>
-      <w:bookmarkStart w:id="59" w:name="_Toc327583381"/>
-      <w:bookmarkStart w:id="60" w:name="_Toc339966120"/>
-      <w:bookmarkStart w:id="61" w:name="_Toc480254627"/>
-      <w:bookmarkStart w:id="62" w:name="_Toc90035031"/>
-      <w:bookmarkStart w:id="63" w:name="_Toc146028632"/>
-      <w:r>
-        <w:t>Teamleden</w:t>
-      </w:r>
       <w:bookmarkEnd w:id="57"/>
       <w:bookmarkEnd w:id="58"/>
       <w:bookmarkEnd w:id="59"/>
       <w:bookmarkEnd w:id="60"/>
       <w:bookmarkEnd w:id="61"/>
       <w:bookmarkEnd w:id="62"/>
-      <w:bookmarkEnd w:id="63"/>
     </w:p>
     <w:p>
       <w:pPr>
@@ -9464,13 +8051,13 @@
       <w:pPr>
         <w:pStyle w:val="Heading2"/>
       </w:pPr>
-      <w:bookmarkStart w:id="64" w:name="_Toc90035032"/>
-      <w:bookmarkStart w:id="65" w:name="_Toc146028633"/>
+      <w:bookmarkStart w:id="63" w:name="_Toc90035032"/>
+      <w:bookmarkStart w:id="64" w:name="_Toc147998245"/>
       <w:r>
         <w:t>Communicatie</w:t>
       </w:r>
+      <w:bookmarkEnd w:id="63"/>
       <w:bookmarkEnd w:id="64"/>
-      <w:bookmarkEnd w:id="65"/>
     </w:p>
     <w:p>
       <w:pPr>
@@ -9532,18 +8119,18 @@
       <w:pPr>
         <w:pStyle w:val="Heading2"/>
       </w:pPr>
-      <w:bookmarkStart w:id="66" w:name="_Toc90035033"/>
-      <w:bookmarkStart w:id="67" w:name="_Toc146028634"/>
-      <w:bookmarkStart w:id="68" w:name="_Toc327581062"/>
-      <w:bookmarkStart w:id="69" w:name="_Toc327581612"/>
-      <w:bookmarkStart w:id="70" w:name="_Toc327583392"/>
-      <w:bookmarkStart w:id="71" w:name="_Toc339966131"/>
+      <w:bookmarkStart w:id="65" w:name="_Toc90035033"/>
+      <w:bookmarkStart w:id="66" w:name="_Toc147998246"/>
+      <w:bookmarkStart w:id="67" w:name="_Toc327581062"/>
+      <w:bookmarkStart w:id="68" w:name="_Toc327581612"/>
+      <w:bookmarkStart w:id="69" w:name="_Toc327583392"/>
+      <w:bookmarkStart w:id="70" w:name="_Toc339966131"/>
       <w:r>
         <w:lastRenderedPageBreak/>
         <w:t>Testomgeving en benodigdheden</w:t>
       </w:r>
+      <w:bookmarkEnd w:id="65"/>
       <w:bookmarkEnd w:id="66"/>
-      <w:bookmarkEnd w:id="67"/>
     </w:p>
     <w:p>
       <w:pPr>
@@ -9628,7 +8215,7 @@
                     </pic:cNvPicPr>
                   </pic:nvPicPr>
                   <pic:blipFill>
-                    <a:blip r:embed="rId11">
+                    <a:blip r:embed="rId18">
                       <a:extLst>
                         <a:ext uri="{28A0092B-C50C-407E-A947-70E740481C1C}">
                           <a14:useLocalDpi xmlns:a14="http://schemas.microsoft.com/office/drawing/2010/main" val="0"/>
@@ -9813,10 +8400,10 @@
         </w:rPr>
       </w:pPr>
     </w:p>
+    <w:bookmarkEnd w:id="67"/>
     <w:bookmarkEnd w:id="68"/>
     <w:bookmarkEnd w:id="69"/>
     <w:bookmarkEnd w:id="70"/>
-    <w:bookmarkEnd w:id="71"/>
     <w:p>
       <w:pPr>
         <w:rPr>
@@ -10057,14 +8644,14 @@
       <w:pPr>
         <w:pStyle w:val="Heading2"/>
       </w:pPr>
-      <w:bookmarkStart w:id="72" w:name="_Toc90035034"/>
-      <w:bookmarkStart w:id="73" w:name="_Toc146028635"/>
+      <w:bookmarkStart w:id="71" w:name="_Toc90035034"/>
+      <w:bookmarkStart w:id="72" w:name="_Toc147998247"/>
       <w:r>
         <w:lastRenderedPageBreak/>
         <w:t>Configuratiemanagement</w:t>
       </w:r>
+      <w:bookmarkEnd w:id="71"/>
       <w:bookmarkEnd w:id="72"/>
-      <w:bookmarkEnd w:id="73"/>
     </w:p>
     <w:p/>
     <w:p>
@@ -10144,17 +8731,17 @@
       <w:pPr>
         <w:pStyle w:val="Heading1"/>
       </w:pPr>
-      <w:bookmarkStart w:id="74" w:name="_Toc146028636"/>
-      <w:bookmarkStart w:id="75" w:name="_Toc327581064"/>
-      <w:bookmarkStart w:id="76" w:name="_Toc327581614"/>
-      <w:bookmarkStart w:id="77" w:name="_Toc327583394"/>
-      <w:bookmarkStart w:id="78" w:name="_Toc339966133"/>
-      <w:bookmarkStart w:id="79" w:name="_Toc90035035"/>
+      <w:bookmarkStart w:id="73" w:name="_Toc147998248"/>
+      <w:bookmarkStart w:id="74" w:name="_Toc327581064"/>
+      <w:bookmarkStart w:id="75" w:name="_Toc327581614"/>
+      <w:bookmarkStart w:id="76" w:name="_Toc327583394"/>
+      <w:bookmarkStart w:id="77" w:name="_Toc339966133"/>
+      <w:bookmarkStart w:id="78" w:name="_Toc90035035"/>
       <w:r>
         <w:lastRenderedPageBreak/>
         <w:t>Deliverables</w:t>
       </w:r>
-      <w:bookmarkEnd w:id="74"/>
+      <w:bookmarkEnd w:id="73"/>
     </w:p>
     <w:p>
       <w:r>
@@ -10169,11 +8756,11 @@
       <w:pPr>
         <w:pStyle w:val="Heading2"/>
       </w:pPr>
-      <w:bookmarkStart w:id="80" w:name="_Toc146028637"/>
+      <w:bookmarkStart w:id="79" w:name="_Toc147998249"/>
       <w:r>
         <w:t>User stories</w:t>
       </w:r>
-      <w:bookmarkEnd w:id="80"/>
+      <w:bookmarkEnd w:id="79"/>
     </w:p>
     <w:p/>
     <w:tbl>
@@ -10969,12 +9556,12 @@
       <w:pPr>
         <w:pStyle w:val="Heading2"/>
       </w:pPr>
-      <w:bookmarkStart w:id="81" w:name="_Toc146028638"/>
+      <w:bookmarkStart w:id="80" w:name="_Toc147998250"/>
       <w:r>
         <w:lastRenderedPageBreak/>
         <w:t>Moscow</w:t>
       </w:r>
-      <w:bookmarkEnd w:id="81"/>
+      <w:bookmarkEnd w:id="80"/>
     </w:p>
     <w:p/>
     <w:tbl>
@@ -11467,12 +10054,12 @@
       <w:pPr>
         <w:pStyle w:val="Heading2"/>
       </w:pPr>
-      <w:bookmarkStart w:id="82" w:name="_Toc146028639"/>
+      <w:bookmarkStart w:id="81" w:name="_Toc147998251"/>
       <w:r>
         <w:lastRenderedPageBreak/>
         <w:t>Flowchart</w:t>
       </w:r>
-      <w:bookmarkEnd w:id="82"/>
+      <w:bookmarkEnd w:id="81"/>
     </w:p>
     <w:p>
       <w:r>
@@ -11632,40 +10219,40 @@
       <w:pPr>
         <w:pStyle w:val="Heading1"/>
       </w:pPr>
-      <w:bookmarkStart w:id="83" w:name="_Toc146028640"/>
+      <w:bookmarkStart w:id="82" w:name="_Toc147998252"/>
       <w:r>
         <w:lastRenderedPageBreak/>
         <w:t>Financiën</w:t>
       </w:r>
+      <w:bookmarkEnd w:id="74"/>
       <w:bookmarkEnd w:id="75"/>
       <w:bookmarkEnd w:id="76"/>
       <w:bookmarkEnd w:id="77"/>
+      <w:r>
+        <w:t xml:space="preserve"> en Risico’s</w:t>
+      </w:r>
       <w:bookmarkEnd w:id="78"/>
-      <w:r>
-        <w:t xml:space="preserve"> en Risico’s</w:t>
-      </w:r>
-      <w:bookmarkEnd w:id="79"/>
+      <w:bookmarkEnd w:id="82"/>
+    </w:p>
+    <w:p>
+      <w:pPr>
+        <w:pStyle w:val="Heading2"/>
+      </w:pPr>
+      <w:bookmarkStart w:id="83" w:name="_Toc327581065"/>
+      <w:bookmarkStart w:id="84" w:name="_Toc327581615"/>
+      <w:bookmarkStart w:id="85" w:name="_Toc327583395"/>
+      <w:bookmarkStart w:id="86" w:name="_Toc339966134"/>
+      <w:bookmarkStart w:id="87" w:name="_Toc90035036"/>
+      <w:bookmarkStart w:id="88" w:name="_Toc147998253"/>
+      <w:r>
+        <w:t>Kostenbudget</w:t>
+      </w:r>
       <w:bookmarkEnd w:id="83"/>
-    </w:p>
-    <w:p>
-      <w:pPr>
-        <w:pStyle w:val="Heading2"/>
-      </w:pPr>
-      <w:bookmarkStart w:id="84" w:name="_Toc327581065"/>
-      <w:bookmarkStart w:id="85" w:name="_Toc327581615"/>
-      <w:bookmarkStart w:id="86" w:name="_Toc327583395"/>
-      <w:bookmarkStart w:id="87" w:name="_Toc339966134"/>
-      <w:bookmarkStart w:id="88" w:name="_Toc90035036"/>
-      <w:bookmarkStart w:id="89" w:name="_Toc146028641"/>
-      <w:r>
-        <w:t>Kostenbudget</w:t>
-      </w:r>
       <w:bookmarkEnd w:id="84"/>
       <w:bookmarkEnd w:id="85"/>
       <w:bookmarkEnd w:id="86"/>
       <w:bookmarkEnd w:id="87"/>
       <w:bookmarkEnd w:id="88"/>
-      <w:bookmarkEnd w:id="89"/>
       <w:r>
         <w:t xml:space="preserve"> </w:t>
       </w:r>
@@ -11689,9 +10276,9 @@
           <w:szCs w:val="16"/>
         </w:rPr>
       </w:pPr>
-      <w:bookmarkStart w:id="90" w:name="_Toc327581073"/>
-      <w:bookmarkStart w:id="91" w:name="_Toc327581623"/>
-      <w:bookmarkStart w:id="92" w:name="_Toc327583403"/>
+      <w:bookmarkStart w:id="89" w:name="_Toc327581073"/>
+      <w:bookmarkStart w:id="90" w:name="_Toc327581623"/>
+      <w:bookmarkStart w:id="91" w:name="_Toc327583403"/>
     </w:p>
     <w:p>
       <w:pPr>
@@ -11704,20 +10291,20 @@
       <w:pPr>
         <w:pStyle w:val="Heading2"/>
       </w:pPr>
-      <w:bookmarkStart w:id="93" w:name="_Toc339966141"/>
-      <w:bookmarkStart w:id="94" w:name="_Toc416948739"/>
-      <w:bookmarkStart w:id="95" w:name="_Toc90035037"/>
-      <w:bookmarkStart w:id="96" w:name="_Toc146028642"/>
+      <w:bookmarkStart w:id="92" w:name="_Toc339966141"/>
+      <w:bookmarkStart w:id="93" w:name="_Toc416948739"/>
+      <w:bookmarkStart w:id="94" w:name="_Toc90035037"/>
+      <w:bookmarkStart w:id="95" w:name="_Toc147998254"/>
       <w:r>
         <w:t>Risico’s en uitwijkactiviteiten</w:t>
       </w:r>
+      <w:bookmarkEnd w:id="89"/>
       <w:bookmarkEnd w:id="90"/>
       <w:bookmarkEnd w:id="91"/>
       <w:bookmarkEnd w:id="92"/>
       <w:bookmarkEnd w:id="93"/>
       <w:bookmarkEnd w:id="94"/>
       <w:bookmarkEnd w:id="95"/>
-      <w:bookmarkEnd w:id="96"/>
     </w:p>
     <w:tbl>
       <w:tblPr>
@@ -16378,16 +14965,6 @@
 </file>
 
 <file path=customXml/item1.xml><?xml version="1.0" encoding="utf-8"?>
-<p:properties xmlns:p="http://schemas.microsoft.com/office/2006/metadata/properties" xmlns:xsi="http://www.w3.org/2001/XMLSchema-instance" xmlns:pc="http://schemas.microsoft.com/office/infopath/2007/PartnerControls">
-  <documentManagement/>
-</p:properties>
-</file>
-
-<file path=customXml/item2.xml><?xml version="1.0" encoding="utf-8"?>
-<b:Sources xmlns:b="http://schemas.openxmlformats.org/officeDocument/2006/bibliography" xmlns="http://schemas.openxmlformats.org/officeDocument/2006/bibliography" SelectedStyle="\APASixthEditionOfficeOnline.xsl" StyleName="APA" Version="6"/>
-</file>
-
-<file path=customXml/item3.xml><?xml version="1.0" encoding="utf-8"?>
 <ct:contentTypeSchema xmlns:ct="http://schemas.microsoft.com/office/2006/metadata/contentType" xmlns:ma="http://schemas.microsoft.com/office/2006/metadata/properties/metaAttributes" ct:_="" ma:_="" ma:contentTypeName="Document" ma:contentTypeID="0x0101003914FED458BDAA49919B5151C7456B8F" ma:contentTypeVersion="0" ma:contentTypeDescription="Create a new document." ma:contentTypeScope="" ma:versionID="7958966148fbbcae364abf54c38555c8">
   <xsd:schema xmlns:xsd="http://www.w3.org/2001/XMLSchema" xmlns:xs="http://www.w3.org/2001/XMLSchema" xmlns:p="http://schemas.microsoft.com/office/2006/metadata/properties" targetNamespace="http://schemas.microsoft.com/office/2006/metadata/properties" ma:root="true" ma:fieldsID="067e30616eeadeb776f014c5fbcfd813">
     <xsd:element name="properties">
@@ -16501,7 +15078,7 @@
 </ct:contentTypeSchema>
 </file>
 
-<file path=customXml/item4.xml><?xml version="1.0" encoding="utf-8"?>
+<file path=customXml/item2.xml><?xml version="1.0" encoding="utf-8"?>
 <?mso-contentType ?>
 <FormTemplates xmlns="http://schemas.microsoft.com/sharepoint/v3/contenttype/forms">
   <Display>DocumentLibraryForm</Display>
@@ -16510,24 +15087,17 @@
 </FormTemplates>
 </file>
 
-<file path=customXml/itemProps1.xml><?xml version="1.0" encoding="utf-8"?>
-<ds:datastoreItem xmlns:ds="http://schemas.openxmlformats.org/officeDocument/2006/customXml" ds:itemID="{AC94A26D-82EB-45B7-AEA3-129FBDD1FCEB}">
-  <ds:schemaRefs>
-    <ds:schemaRef ds:uri="http://schemas.microsoft.com/office/2006/metadata/properties"/>
-    <ds:schemaRef ds:uri="http://schemas.microsoft.com/office/infopath/2007/PartnerControls"/>
-  </ds:schemaRefs>
-</ds:datastoreItem>
+<file path=customXml/item3.xml><?xml version="1.0" encoding="utf-8"?>
+<p:properties xmlns:p="http://schemas.microsoft.com/office/2006/metadata/properties" xmlns:xsi="http://www.w3.org/2001/XMLSchema-instance" xmlns:pc="http://schemas.microsoft.com/office/infopath/2007/PartnerControls">
+  <documentManagement/>
+</p:properties>
 </file>
 
-<file path=customXml/itemProps2.xml><?xml version="1.0" encoding="utf-8"?>
-<ds:datastoreItem xmlns:ds="http://schemas.openxmlformats.org/officeDocument/2006/customXml" ds:itemID="{72894BB6-F3BA-4C96-AF68-0AB96EF57E38}">
-  <ds:schemaRefs>
-    <ds:schemaRef ds:uri="http://schemas.openxmlformats.org/officeDocument/2006/bibliography"/>
-  </ds:schemaRefs>
-</ds:datastoreItem>
+<file path=customXml/item4.xml><?xml version="1.0" encoding="utf-8"?>
+<b:Sources xmlns:b="http://schemas.openxmlformats.org/officeDocument/2006/bibliography" xmlns="http://schemas.openxmlformats.org/officeDocument/2006/bibliography" SelectedStyle="\APASixthEditionOfficeOnline.xsl" StyleName="APA" Version="6"/>
 </file>
 
-<file path=customXml/itemProps3.xml><?xml version="1.0" encoding="utf-8"?>
+<file path=customXml/itemProps1.xml><?xml version="1.0" encoding="utf-8"?>
 <ds:datastoreItem xmlns:ds="http://schemas.openxmlformats.org/officeDocument/2006/customXml" ds:itemID="{1CE0C7CB-8DFF-485B-B52F-C349BE537CAB}">
   <ds:schemaRefs>
     <ds:schemaRef ds:uri="http://schemas.microsoft.com/office/2006/metadata/contentType"/>
@@ -16543,10 +15113,27 @@
 </ds:datastoreItem>
 </file>
 
-<file path=customXml/itemProps4.xml><?xml version="1.0" encoding="utf-8"?>
+<file path=customXml/itemProps2.xml><?xml version="1.0" encoding="utf-8"?>
 <ds:datastoreItem xmlns:ds="http://schemas.openxmlformats.org/officeDocument/2006/customXml" ds:itemID="{8D559B33-4825-405B-ACEB-6F229225D325}">
   <ds:schemaRefs>
     <ds:schemaRef ds:uri="http://schemas.microsoft.com/sharepoint/v3/contenttype/forms"/>
   </ds:schemaRefs>
 </ds:datastoreItem>
+</file>
+
+<file path=customXml/itemProps3.xml><?xml version="1.0" encoding="utf-8"?>
+<ds:datastoreItem xmlns:ds="http://schemas.openxmlformats.org/officeDocument/2006/customXml" ds:itemID="{AC94A26D-82EB-45B7-AEA3-129FBDD1FCEB}">
+  <ds:schemaRefs>
+    <ds:schemaRef ds:uri="http://schemas.microsoft.com/office/2006/metadata/properties"/>
+    <ds:schemaRef ds:uri="http://schemas.microsoft.com/office/infopath/2007/PartnerControls"/>
+  </ds:schemaRefs>
+</ds:datastoreItem>
+</file>
+
+<file path=customXml/itemProps4.xml><?xml version="1.0" encoding="utf-8"?>
+<ds:datastoreItem xmlns:ds="http://schemas.openxmlformats.org/officeDocument/2006/customXml" ds:itemID="{72894BB6-F3BA-4C96-AF68-0AB96EF57E38}">
+  <ds:schemaRefs>
+    <ds:schemaRef ds:uri="http://schemas.openxmlformats.org/officeDocument/2006/bibliography"/>
+  </ds:schemaRefs>
+</ds:datastoreItem>
 </file>
</xml_diff>